<commit_message>
GMUD ppt e .doc em desenvolvimento
</commit_message>
<xml_diff>
--- a/Sobre o GMUD/documentos/template-_-plano-de-gerenciamento-de-mudancas.docx
+++ b/Sobre o GMUD/documentos/template-_-plano-de-gerenciamento-de-mudancas.docx
@@ -1,6 +1,6 @@
 
 <file path=word/document.xml><?xml version="1.0" encoding="utf-8"?>
-<w:document xmlns:wpc="http://schemas.microsoft.com/office/word/2010/wordprocessingCanvas" xmlns:cx="http://schemas.microsoft.com/office/drawing/2014/chartex" xmlns:cx1="http://schemas.microsoft.com/office/drawing/2015/9/8/chartex" xmlns:cx2="http://schemas.microsoft.com/office/drawing/2015/10/21/chartex" xmlns:cx3="http://schemas.microsoft.com/office/drawing/2016/5/9/chartex" xmlns:cx4="http://schemas.microsoft.com/office/drawing/2016/5/10/chartex" xmlns:cx5="http://schemas.microsoft.com/office/drawing/2016/5/11/chartex" xmlns:cx6="http://schemas.microsoft.com/office/drawing/2016/5/12/chartex" xmlns:cx7="http://schemas.microsoft.com/office/drawing/2016/5/13/chartex" xmlns:cx8="http://schemas.microsoft.com/office/drawing/2016/5/14/chartex" xmlns:mc="http://schemas.openxmlformats.org/markup-compatibility/2006" xmlns:aink="http://schemas.microsoft.com/office/drawing/2016/ink" xmlns:am3d="http://schemas.microsoft.com/office/drawing/2017/model3d" xmlns:o="urn:schemas-microsoft-com:office:office" xmlns:r="http://schemas.openxmlformats.org/officeDocument/2006/relationships" xmlns:m="http://schemas.openxmlformats.org/officeDocument/2006/math" xmlns:v="urn:schemas-microsoft-com:vml" xmlns:wp14="http://schemas.microsoft.com/office/word/2010/wordprocessingDrawing" xmlns:wp="http://schemas.openxmlformats.org/drawingml/2006/wordprocessingDrawing" xmlns:w10="urn:schemas-microsoft-com:office:word" xmlns:w="http://schemas.openxmlformats.org/wordprocessingml/2006/main" xmlns:w14="http://schemas.microsoft.com/office/word/2010/wordml" xmlns:w15="http://schemas.microsoft.com/office/word/2012/wordml" xmlns:w16cid="http://schemas.microsoft.com/office/word/2016/wordml/cid" xmlns:w16se="http://schemas.microsoft.com/office/word/2015/wordml/symex" xmlns:wpg="http://schemas.microsoft.com/office/word/2010/wordprocessingGroup" xmlns:wpi="http://schemas.microsoft.com/office/word/2010/wordprocessingInk" xmlns:wne="http://schemas.microsoft.com/office/word/2006/wordml" xmlns:wps="http://schemas.microsoft.com/office/word/2010/wordprocessingShape" mc:Ignorable="w14 w15 w16se w16cid wp14">
+<w:document xmlns:wpc="http://schemas.microsoft.com/office/word/2010/wordprocessingCanvas" xmlns:cx="http://schemas.microsoft.com/office/drawing/2014/chartex" xmlns:mc="http://schemas.openxmlformats.org/markup-compatibility/2006" xmlns:o="urn:schemas-microsoft-com:office:office" xmlns:r="http://schemas.openxmlformats.org/officeDocument/2006/relationships" xmlns:m="http://schemas.openxmlformats.org/officeDocument/2006/math" xmlns:v="urn:schemas-microsoft-com:vml" xmlns:wp14="http://schemas.microsoft.com/office/word/2010/wordprocessingDrawing" xmlns:wp="http://schemas.openxmlformats.org/drawingml/2006/wordprocessingDrawing" xmlns:w10="urn:schemas-microsoft-com:office:word" xmlns:w="http://schemas.openxmlformats.org/wordprocessingml/2006/main" xmlns:w14="http://schemas.microsoft.com/office/word/2010/wordml" xmlns:w15="http://schemas.microsoft.com/office/word/2012/wordml" xmlns:w16se="http://schemas.microsoft.com/office/word/2015/wordml/symex" xmlns:wpg="http://schemas.microsoft.com/office/word/2010/wordprocessingGroup" xmlns:wpi="http://schemas.microsoft.com/office/word/2010/wordprocessingInk" xmlns:wne="http://schemas.microsoft.com/office/word/2006/wordml" xmlns:wps="http://schemas.microsoft.com/office/word/2010/wordprocessingShape" mc:Ignorable="w14 w15 w16se wp14">
   <w:body>
     <w:p>
       <w:pPr>
@@ -8,31 +8,37 @@
         <w:tabs>
           <w:tab w:val="left" w:pos="381"/>
         </w:tabs>
+        <w:rPr>
+          <w:rFonts w:ascii="Arial" w:hAnsi="Arial" w:cs="Arial"/>
+          <w:sz w:val="28"/>
+        </w:rPr>
       </w:pPr>
       <w:bookmarkStart w:id="0" w:name="_vzuxn2lwah1p" w:colFirst="0" w:colLast="0"/>
       <w:bookmarkEnd w:id="0"/>
       <w:r>
         <w:rPr>
+          <w:rFonts w:ascii="Arial" w:hAnsi="Arial" w:cs="Arial"/>
           <w:b/>
           <w:color w:val="24292E"/>
-          <w:sz w:val="22"/>
           <w:szCs w:val="22"/>
         </w:rPr>
         <w:t xml:space="preserve"> </w:t>
       </w:r>
       <w:r>
         <w:rPr>
-          <w:rFonts w:ascii="Tahoma" w:hAnsi="Tahoma"/>
+          <w:rFonts w:ascii="Arial" w:hAnsi="Arial" w:cs="Arial"/>
           <w:b/>
           <w:bCs/>
+          <w:sz w:val="28"/>
         </w:rPr>
         <w:t>Plano de Gerenciamento de Mudanças d</w:t>
       </w:r>
       <w:r>
         <w:rPr>
-          <w:rFonts w:ascii="Tahoma" w:hAnsi="Tahoma"/>
+          <w:rFonts w:ascii="Arial" w:hAnsi="Arial" w:cs="Arial"/>
           <w:b/>
           <w:bCs/>
+          <w:sz w:val="28"/>
         </w:rPr>
         <w:t>o Restaurante Giraffas</w:t>
       </w:r>
@@ -44,9 +50,10 @@
           <w:tab w:val="left" w:pos="381"/>
         </w:tabs>
         <w:rPr>
-          <w:rFonts w:ascii="Tahoma" w:hAnsi="Tahoma"/>
+          <w:rFonts w:ascii="Arial" w:hAnsi="Arial" w:cs="Arial"/>
           <w:b/>
           <w:bCs/>
+          <w:sz w:val="28"/>
         </w:rPr>
       </w:pPr>
     </w:p>
@@ -57,14 +64,14 @@
           <w:tab w:val="left" w:pos="381"/>
         </w:tabs>
         <w:rPr>
-          <w:rFonts w:ascii="Tahoma" w:hAnsi="Tahoma"/>
+          <w:rFonts w:ascii="Arial" w:hAnsi="Arial" w:cs="Arial"/>
           <w:b/>
           <w:bCs/>
         </w:rPr>
       </w:pPr>
       <w:r>
         <w:rPr>
-          <w:rFonts w:ascii="Tahoma" w:hAnsi="Tahoma"/>
+          <w:rFonts w:ascii="Arial" w:hAnsi="Arial" w:cs="Arial"/>
           <w:b/>
           <w:bCs/>
         </w:rPr>
@@ -78,19 +85,10 @@
           <w:tab w:val="left" w:pos="108"/>
         </w:tabs>
         <w:ind w:left="13"/>
-      </w:pPr>
-      <w:r>
-        <w:rPr>
-          <w:rFonts w:ascii="Tahoma" w:hAnsi="Tahoma"/>
-          <w:bCs/>
-          <w:i/>
-          <w:iCs/>
-          <w:color w:val="0000FF"/>
-          <w:sz w:val="16"/>
-          <w:szCs w:val="16"/>
-        </w:rPr>
-        <w:t>&lt;Inserir os dados das versões.&gt;</w:t>
-      </w:r>
+        <w:rPr>
+          <w:rFonts w:ascii="Arial" w:hAnsi="Arial" w:cs="Arial"/>
+        </w:rPr>
+      </w:pPr>
     </w:p>
     <w:tbl>
       <w:tblPr>
@@ -118,7 +116,7 @@
               <w:left w:val="single" w:sz="2" w:space="0" w:color="000000"/>
               <w:bottom w:val="single" w:sz="2" w:space="0" w:color="000000"/>
             </w:tcBorders>
-            <w:shd w:val="clear" w:color="auto" w:fill="008000"/>
+            <w:shd w:val="clear" w:color="auto" w:fill="323E4F" w:themeFill="text2" w:themeFillShade="BF"/>
             <w:tcMar>
               <w:top w:w="55" w:type="dxa"/>
               <w:left w:w="55" w:type="dxa"/>
@@ -132,7 +130,7 @@
               <w:pStyle w:val="TableContents"/>
               <w:jc w:val="center"/>
               <w:rPr>
-                <w:rFonts w:ascii="Tahoma" w:hAnsi="Tahoma"/>
+                <w:rFonts w:ascii="Arial" w:hAnsi="Arial" w:cs="Arial"/>
                 <w:bCs/>
                 <w:color w:val="FFFFFF"/>
                 <w:sz w:val="20"/>
@@ -141,7 +139,7 @@
             </w:pPr>
             <w:r>
               <w:rPr>
-                <w:rFonts w:ascii="Tahoma" w:hAnsi="Tahoma"/>
+                <w:rFonts w:ascii="Arial" w:hAnsi="Arial" w:cs="Arial"/>
                 <w:bCs/>
                 <w:color w:val="FFFFFF"/>
                 <w:sz w:val="20"/>
@@ -159,7 +157,7 @@
               <w:left w:val="single" w:sz="2" w:space="0" w:color="000000"/>
               <w:bottom w:val="single" w:sz="2" w:space="0" w:color="000000"/>
             </w:tcBorders>
-            <w:shd w:val="clear" w:color="auto" w:fill="008000"/>
+            <w:shd w:val="clear" w:color="auto" w:fill="323E4F" w:themeFill="text2" w:themeFillShade="BF"/>
             <w:tcMar>
               <w:top w:w="55" w:type="dxa"/>
               <w:left w:w="55" w:type="dxa"/>
@@ -173,7 +171,7 @@
               <w:pStyle w:val="TableContents"/>
               <w:jc w:val="center"/>
               <w:rPr>
-                <w:rFonts w:ascii="Tahoma" w:hAnsi="Tahoma"/>
+                <w:rFonts w:ascii="Arial" w:hAnsi="Arial" w:cs="Arial"/>
                 <w:bCs/>
                 <w:color w:val="FFFFFF"/>
                 <w:sz w:val="20"/>
@@ -182,7 +180,7 @@
             </w:pPr>
             <w:r>
               <w:rPr>
-                <w:rFonts w:ascii="Tahoma" w:hAnsi="Tahoma"/>
+                <w:rFonts w:ascii="Arial" w:hAnsi="Arial" w:cs="Arial"/>
                 <w:bCs/>
                 <w:color w:val="FFFFFF"/>
                 <w:sz w:val="20"/>
@@ -201,7 +199,7 @@
               <w:bottom w:val="single" w:sz="2" w:space="0" w:color="000000"/>
               <w:right w:val="single" w:sz="2" w:space="0" w:color="000000"/>
             </w:tcBorders>
-            <w:shd w:val="clear" w:color="auto" w:fill="008000"/>
+            <w:shd w:val="clear" w:color="auto" w:fill="323E4F" w:themeFill="text2" w:themeFillShade="BF"/>
             <w:tcMar>
               <w:top w:w="55" w:type="dxa"/>
               <w:left w:w="55" w:type="dxa"/>
@@ -215,7 +213,7 @@
               <w:pStyle w:val="TableContents"/>
               <w:jc w:val="center"/>
               <w:rPr>
-                <w:rFonts w:ascii="Tahoma" w:hAnsi="Tahoma"/>
+                <w:rFonts w:ascii="Arial" w:hAnsi="Arial" w:cs="Arial"/>
                 <w:bCs/>
                 <w:color w:val="FFFFFF"/>
                 <w:sz w:val="20"/>
@@ -224,7 +222,7 @@
             </w:pPr>
             <w:r>
               <w:rPr>
-                <w:rFonts w:ascii="Tahoma" w:hAnsi="Tahoma"/>
+                <w:rFonts w:ascii="Arial" w:hAnsi="Arial" w:cs="Arial"/>
                 <w:bCs/>
                 <w:color w:val="FFFFFF"/>
                 <w:sz w:val="20"/>
@@ -243,7 +241,7 @@
               <w:bottom w:val="single" w:sz="2" w:space="0" w:color="000000"/>
               <w:right w:val="single" w:sz="2" w:space="0" w:color="000000"/>
             </w:tcBorders>
-            <w:shd w:val="clear" w:color="auto" w:fill="008000"/>
+            <w:shd w:val="clear" w:color="auto" w:fill="323E4F" w:themeFill="text2" w:themeFillShade="BF"/>
             <w:tcMar>
               <w:top w:w="55" w:type="dxa"/>
               <w:left w:w="55" w:type="dxa"/>
@@ -257,7 +255,7 @@
               <w:pStyle w:val="TableContents"/>
               <w:jc w:val="center"/>
               <w:rPr>
-                <w:rFonts w:ascii="Tahoma" w:hAnsi="Tahoma"/>
+                <w:rFonts w:ascii="Arial" w:hAnsi="Arial" w:cs="Arial"/>
                 <w:bCs/>
                 <w:color w:val="FFFFFF"/>
                 <w:sz w:val="20"/>
@@ -266,7 +264,7 @@
             </w:pPr>
             <w:r>
               <w:rPr>
-                <w:rFonts w:ascii="Tahoma" w:hAnsi="Tahoma"/>
+                <w:rFonts w:ascii="Arial" w:hAnsi="Arial" w:cs="Arial"/>
                 <w:bCs/>
                 <w:color w:val="FFFFFF"/>
                 <w:sz w:val="20"/>
@@ -298,14 +296,14 @@
               <w:pStyle w:val="TableContents"/>
               <w:jc w:val="center"/>
               <w:rPr>
-                <w:rFonts w:ascii="Tahoma" w:hAnsi="Tahoma"/>
+                <w:rFonts w:ascii="Arial" w:hAnsi="Arial" w:cs="Arial"/>
                 <w:sz w:val="20"/>
                 <w:szCs w:val="20"/>
               </w:rPr>
             </w:pPr>
             <w:r>
               <w:rPr>
-                <w:rFonts w:ascii="Tahoma" w:hAnsi="Tahoma"/>
+                <w:rFonts w:ascii="Arial" w:hAnsi="Arial" w:cs="Arial"/>
                 <w:sz w:val="20"/>
                 <w:szCs w:val="20"/>
               </w:rPr>
@@ -333,14 +331,14 @@
               <w:pStyle w:val="TableContents"/>
               <w:jc w:val="center"/>
               <w:rPr>
-                <w:rFonts w:ascii="Tahoma" w:hAnsi="Tahoma"/>
+                <w:rFonts w:ascii="Arial" w:hAnsi="Arial" w:cs="Arial"/>
                 <w:sz w:val="20"/>
                 <w:szCs w:val="20"/>
               </w:rPr>
             </w:pPr>
             <w:r>
               <w:rPr>
-                <w:rFonts w:ascii="Tahoma" w:hAnsi="Tahoma"/>
+                <w:rFonts w:ascii="Arial" w:hAnsi="Arial" w:cs="Arial"/>
                 <w:sz w:val="20"/>
                 <w:szCs w:val="20"/>
               </w:rPr>
@@ -368,19 +366,11 @@
               <w:pStyle w:val="TableContents"/>
               <w:jc w:val="center"/>
               <w:rPr>
-                <w:rFonts w:ascii="Tahoma" w:hAnsi="Tahoma"/>
+                <w:rFonts w:ascii="Arial" w:hAnsi="Arial" w:cs="Arial"/>
                 <w:sz w:val="20"/>
                 <w:szCs w:val="20"/>
               </w:rPr>
             </w:pPr>
-            <w:r>
-              <w:rPr>
-                <w:rFonts w:ascii="Tahoma" w:hAnsi="Tahoma"/>
-                <w:sz w:val="20"/>
-                <w:szCs w:val="20"/>
-              </w:rPr>
-              <w:t>Bandtec</w:t>
-            </w:r>
           </w:p>
         </w:tc>
         <w:tc>
@@ -404,7 +394,7 @@
               <w:pStyle w:val="TableContents"/>
               <w:jc w:val="both"/>
               <w:rPr>
-                <w:rFonts w:ascii="Tahoma" w:hAnsi="Tahoma"/>
+                <w:rFonts w:ascii="Arial" w:hAnsi="Arial" w:cs="Arial"/>
                 <w:sz w:val="20"/>
                 <w:szCs w:val="20"/>
               </w:rPr>
@@ -511,16 +501,14 @@
               <w:rPr>
                 <w:b/>
                 <w:bCs/>
-                <w:sz w:val="20"/>
-                <w:szCs w:val="20"/>
+                <w:color w:val="auto"/>
               </w:rPr>
             </w:pPr>
             <w:r>
               <w:rPr>
                 <w:b/>
                 <w:bCs/>
-                <w:sz w:val="20"/>
-                <w:szCs w:val="20"/>
+                <w:color w:val="auto"/>
               </w:rPr>
               <w:t>Projeto</w:t>
             </w:r>
@@ -529,15 +517,13 @@
             <w:pPr>
               <w:rPr>
                 <w:i/>
-                <w:sz w:val="20"/>
-                <w:szCs w:val="20"/>
+                <w:color w:val="auto"/>
               </w:rPr>
             </w:pPr>
             <w:r>
               <w:rPr>
                 <w:i/>
-                <w:sz w:val="20"/>
-                <w:szCs w:val="20"/>
+                <w:color w:val="auto"/>
               </w:rPr>
               <w:t>Migração do software Protheus 11 para versão  Protheus 12</w:t>
             </w:r>
@@ -558,16 +544,14 @@
               <w:rPr>
                 <w:b/>
                 <w:bCs/>
-                <w:sz w:val="20"/>
-                <w:szCs w:val="20"/>
+                <w:color w:val="auto"/>
               </w:rPr>
             </w:pPr>
             <w:r>
               <w:rPr>
                 <w:b/>
                 <w:bCs/>
-                <w:sz w:val="20"/>
-                <w:szCs w:val="20"/>
+                <w:color w:val="auto"/>
               </w:rPr>
               <w:t>Gerente do Projeto</w:t>
             </w:r>
@@ -575,16 +559,12 @@
           <w:p>
             <w:pPr>
               <w:rPr>
-                <w:color w:val="0000FF"/>
-                <w:sz w:val="20"/>
-                <w:szCs w:val="20"/>
+                <w:color w:val="auto"/>
               </w:rPr>
             </w:pPr>
             <w:r>
               <w:rPr>
-                <w:color w:val="0000FF"/>
-                <w:sz w:val="20"/>
-                <w:szCs w:val="20"/>
+                <w:color w:val="auto"/>
               </w:rPr>
               <w:t>Natália Medina</w:t>
             </w:r>
@@ -597,16 +577,14 @@
           <w:p>
             <w:pPr>
               <w:rPr>
-                <w:sz w:val="20"/>
-                <w:szCs w:val="20"/>
+                <w:color w:val="auto"/>
               </w:rPr>
             </w:pPr>
             <w:r>
               <w:rPr>
                 <w:b/>
                 <w:bCs/>
-                <w:sz w:val="20"/>
-                <w:szCs w:val="20"/>
+                <w:color w:val="auto"/>
               </w:rPr>
               <w:t>E-mail do Gerente do Projeto</w:t>
             </w:r>
@@ -615,16 +593,13 @@
             <w:pPr>
               <w:rPr>
                 <w:i/>
-                <w:sz w:val="20"/>
-                <w:szCs w:val="20"/>
+                <w:color w:val="auto"/>
               </w:rPr>
             </w:pPr>
             <w:r>
               <w:rPr>
                 <w:i/>
-                <w:color w:val="0000FF"/>
-                <w:sz w:val="20"/>
-                <w:szCs w:val="20"/>
+                <w:color w:val="auto"/>
               </w:rPr>
               <w:t>natalia.juliano@bandtec.com.br</w:t>
             </w:r>
@@ -646,16 +621,14 @@
               <w:rPr>
                 <w:b/>
                 <w:bCs/>
-                <w:sz w:val="20"/>
-                <w:szCs w:val="20"/>
+                <w:color w:val="auto"/>
               </w:rPr>
             </w:pPr>
             <w:r>
               <w:rPr>
                 <w:b/>
                 <w:bCs/>
-                <w:sz w:val="20"/>
-                <w:szCs w:val="20"/>
+                <w:color w:val="auto"/>
               </w:rPr>
               <w:t>Unidade Demandante</w:t>
             </w:r>
@@ -664,16 +637,13 @@
             <w:pPr>
               <w:rPr>
                 <w:i/>
-                <w:sz w:val="20"/>
-                <w:szCs w:val="20"/>
+                <w:color w:val="auto"/>
               </w:rPr>
             </w:pPr>
             <w:r>
               <w:rPr>
                 <w:i/>
-                <w:color w:val="0000FF"/>
-                <w:sz w:val="20"/>
-                <w:szCs w:val="20"/>
+                <w:color w:val="auto"/>
               </w:rPr>
               <w:t>Giraffas Administradora de Franquia Sa</w:t>
             </w:r>
@@ -694,16 +664,14 @@
               <w:rPr>
                 <w:b/>
                 <w:bCs/>
-                <w:sz w:val="20"/>
-                <w:szCs w:val="20"/>
+                <w:color w:val="auto"/>
               </w:rPr>
             </w:pPr>
             <w:r>
               <w:rPr>
                 <w:b/>
                 <w:bCs/>
-                <w:sz w:val="20"/>
-                <w:szCs w:val="20"/>
+                <w:color w:val="auto"/>
               </w:rPr>
               <w:t>Gestor do Projeto</w:t>
             </w:r>
@@ -711,17 +679,13 @@
           <w:p>
             <w:pPr>
               <w:rPr>
-                <w:color w:val="0000FF"/>
-                <w:sz w:val="20"/>
-                <w:szCs w:val="20"/>
+                <w:color w:val="auto"/>
               </w:rPr>
             </w:pPr>
             <w:r>
               <w:rPr>
                 <w:i/>
-                <w:color w:val="0000FF"/>
-                <w:sz w:val="20"/>
-                <w:szCs w:val="20"/>
+                <w:color w:val="auto"/>
               </w:rPr>
               <w:t>Raissa Arantes</w:t>
             </w:r>
@@ -734,16 +698,14 @@
           <w:p>
             <w:pPr>
               <w:rPr>
-                <w:sz w:val="20"/>
-                <w:szCs w:val="20"/>
+                <w:color w:val="auto"/>
               </w:rPr>
             </w:pPr>
             <w:r>
               <w:rPr>
                 <w:b/>
                 <w:bCs/>
-                <w:sz w:val="20"/>
-                <w:szCs w:val="20"/>
+                <w:color w:val="auto"/>
               </w:rPr>
               <w:t>Processo Administrativo</w:t>
             </w:r>
@@ -752,16 +714,13 @@
             <w:pPr>
               <w:rPr>
                 <w:i/>
-                <w:sz w:val="20"/>
-                <w:szCs w:val="20"/>
+                <w:color w:val="auto"/>
               </w:rPr>
             </w:pPr>
             <w:r>
               <w:rPr>
                 <w:i/>
-                <w:color w:val="0000FF"/>
-                <w:sz w:val="20"/>
-                <w:szCs w:val="20"/>
+                <w:color w:val="auto"/>
               </w:rPr>
               <w:t>123456</w:t>
             </w:r>
@@ -785,16 +744,14 @@
               <w:rPr>
                 <w:b/>
                 <w:i/>
-                <w:sz w:val="20"/>
-                <w:szCs w:val="20"/>
+                <w:color w:val="auto"/>
               </w:rPr>
             </w:pPr>
             <w:r>
               <w:rPr>
                 <w:b/>
                 <w:i/>
-                <w:sz w:val="20"/>
-                <w:szCs w:val="20"/>
+                <w:color w:val="auto"/>
               </w:rPr>
               <w:t>Analista do Projeto</w:t>
             </w:r>
@@ -804,16 +761,13 @@
               <w:rPr>
                 <w:b/>
                 <w:i/>
-                <w:sz w:val="20"/>
-                <w:szCs w:val="20"/>
+                <w:color w:val="auto"/>
               </w:rPr>
             </w:pPr>
             <w:r>
               <w:rPr>
                 <w:i/>
-                <w:color w:val="0000FF"/>
-                <w:sz w:val="20"/>
-                <w:szCs w:val="20"/>
+                <w:color w:val="auto"/>
               </w:rPr>
               <w:t>Leticia Lago</w:t>
             </w:r>
@@ -829,16 +783,14 @@
           <w:p>
             <w:pPr>
               <w:rPr>
-                <w:sz w:val="20"/>
-                <w:szCs w:val="20"/>
+                <w:color w:val="auto"/>
               </w:rPr>
             </w:pPr>
             <w:r>
               <w:rPr>
                 <w:b/>
                 <w:bCs/>
-                <w:sz w:val="20"/>
-                <w:szCs w:val="20"/>
+                <w:color w:val="auto"/>
               </w:rPr>
               <w:t>E-mail do Gerente do Projeto</w:t>
             </w:r>
@@ -847,27 +799,15 @@
             <w:pPr>
               <w:rPr>
                 <w:i/>
-                <w:sz w:val="20"/>
-                <w:szCs w:val="20"/>
+                <w:color w:val="auto"/>
               </w:rPr>
             </w:pPr>
             <w:r>
               <w:rPr>
                 <w:i/>
-                <w:color w:val="0000FF"/>
-                <w:sz w:val="20"/>
-                <w:szCs w:val="20"/>
-              </w:rPr>
-              <w:t>Leticia.mori</w:t>
-            </w:r>
-            <w:r>
-              <w:rPr>
-                <w:i/>
-                <w:color w:val="0000FF"/>
-                <w:sz w:val="20"/>
-                <w:szCs w:val="20"/>
-              </w:rPr>
-              <w:t>@bandtec.com.br</w:t>
+                <w:color w:val="auto"/>
+              </w:rPr>
+              <w:t>Leticia.mori@bandtec.com.br</w:t>
             </w:r>
           </w:p>
         </w:tc>
@@ -887,16 +827,14 @@
               <w:rPr>
                 <w:bCs/>
                 <w:i/>
-                <w:sz w:val="20"/>
-                <w:szCs w:val="20"/>
+                <w:color w:val="auto"/>
               </w:rPr>
             </w:pPr>
             <w:r>
               <w:rPr>
                 <w:b/>
                 <w:bCs/>
-                <w:sz w:val="20"/>
-                <w:szCs w:val="20"/>
+                <w:color w:val="auto"/>
               </w:rPr>
               <w:t>Patrocinador</w:t>
             </w:r>
@@ -906,16 +844,13 @@
               <w:rPr>
                 <w:b/>
                 <w:bCs/>
-                <w:sz w:val="20"/>
-                <w:szCs w:val="20"/>
+                <w:color w:val="auto"/>
               </w:rPr>
             </w:pPr>
             <w:r>
               <w:rPr>
                 <w:i/>
-                <w:color w:val="0000FF"/>
-                <w:sz w:val="20"/>
-                <w:szCs w:val="20"/>
+                <w:color w:val="auto"/>
               </w:rPr>
               <w:t>Totvs</w:t>
             </w:r>
@@ -966,6 +901,8 @@
     </w:p>
     <w:p>
       <w:pPr>
+        <w:spacing w:line="360" w:lineRule="auto"/>
+        <w:jc w:val="both"/>
         <w:rPr>
           <w:sz w:val="24"/>
         </w:rPr>
@@ -974,49 +911,150 @@
         <w:rPr>
           <w:sz w:val="24"/>
         </w:rPr>
-        <w:t>O principal objetivo do gerenciamento de mudanças é descrever todos os processos que serão realizados  durante a atualização</w:t>
+        <w:t>O</w:t>
       </w:r>
       <w:r>
         <w:rPr>
           <w:sz w:val="24"/>
         </w:rPr>
-        <w:t xml:space="preserve"> ou </w:t>
+        <w:t xml:space="preserve"> </w:t>
       </w:r>
       <w:r>
         <w:rPr>
           <w:sz w:val="24"/>
         </w:rPr>
-        <w:t>alteração de um sistema, tais como a revisão do projeto, e documentação das etapas percorridas, além da inclusão de correções com a homologação e teste.</w:t>
+        <w:t>intuito</w:t>
+      </w:r>
+      <w:r>
+        <w:rPr>
+          <w:sz w:val="24"/>
+        </w:rPr>
+        <w:t xml:space="preserve"> do geren</w:t>
+      </w:r>
+      <w:r>
+        <w:rPr>
+          <w:sz w:val="24"/>
+        </w:rPr>
+        <w:t>ciamento de mudanças é descrever</w:t>
+      </w:r>
+      <w:r>
+        <w:rPr>
+          <w:sz w:val="24"/>
+        </w:rPr>
+        <w:t xml:space="preserve"> todos o</w:t>
+      </w:r>
+      <w:r>
+        <w:rPr>
+          <w:sz w:val="24"/>
+        </w:rPr>
+        <w:t>s processos envolvidos</w:t>
+      </w:r>
+      <w:r>
+        <w:rPr>
+          <w:sz w:val="24"/>
+        </w:rPr>
+        <w:t xml:space="preserve"> durante a atualização ou alteração de um sistema,</w:t>
+      </w:r>
+      <w:r>
+        <w:rPr>
+          <w:sz w:val="24"/>
+        </w:rPr>
+        <w:t xml:space="preserve"> sua viabilidade e seus impactos no sistema como um todo.</w:t>
       </w:r>
     </w:p>
     <w:p>
       <w:pPr>
+        <w:spacing w:line="360" w:lineRule="auto"/>
+        <w:jc w:val="both"/>
         <w:rPr>
           <w:sz w:val="24"/>
+          <w:szCs w:val="24"/>
+          <w:shd w:val="clear" w:color="auto" w:fill="FFFFFF"/>
         </w:rPr>
       </w:pPr>
       <w:r>
         <w:rPr>
           <w:sz w:val="24"/>
-        </w:rPr>
-        <w:t>O seguinte documento destina-se à migração do sistema ERP Protheus vs.11 para a versão 12.</w:t>
+          <w:szCs w:val="24"/>
+        </w:rPr>
+        <w:t xml:space="preserve">Todo processo de mudança precisa ser </w:t>
+      </w:r>
+      <w:r>
+        <w:rPr>
+          <w:sz w:val="24"/>
+          <w:szCs w:val="24"/>
+        </w:rPr>
+        <w:t xml:space="preserve">planejado e </w:t>
+      </w:r>
+      <w:r>
+        <w:rPr>
+          <w:sz w:val="24"/>
+          <w:szCs w:val="24"/>
+        </w:rPr>
+        <w:t xml:space="preserve">documentado a fim de </w:t>
+      </w:r>
+      <w:r>
+        <w:rPr>
+          <w:sz w:val="24"/>
+          <w:szCs w:val="24"/>
+          <w:shd w:val="clear" w:color="auto" w:fill="FFFFFF"/>
+        </w:rPr>
+        <w:t>garantir</w:t>
+      </w:r>
+      <w:r>
+        <w:rPr>
+          <w:sz w:val="24"/>
+          <w:szCs w:val="24"/>
+          <w:shd w:val="clear" w:color="auto" w:fill="FFFFFF"/>
+        </w:rPr>
+        <w:t xml:space="preserve"> de que, durante os testes e a implantação</w:t>
+      </w:r>
+      <w:r>
+        <w:rPr>
+          <w:sz w:val="24"/>
+          <w:szCs w:val="24"/>
+          <w:shd w:val="clear" w:color="auto" w:fill="FFFFFF"/>
+        </w:rPr>
+        <w:t>, nenhuma mudança será</w:t>
+      </w:r>
+      <w:r>
+        <w:rPr>
+          <w:sz w:val="24"/>
+          <w:szCs w:val="24"/>
+          <w:shd w:val="clear" w:color="auto" w:fill="FFFFFF"/>
+        </w:rPr>
+        <w:t xml:space="preserve"> colocada no ambiente de produção com possibilidade de falha</w:t>
+      </w:r>
+      <w:r>
+        <w:rPr>
+          <w:sz w:val="24"/>
+          <w:szCs w:val="24"/>
+          <w:shd w:val="clear" w:color="auto" w:fill="FFFFFF"/>
+        </w:rPr>
+        <w:t>,</w:t>
+      </w:r>
+      <w:r>
+        <w:rPr>
+          <w:sz w:val="24"/>
+          <w:szCs w:val="24"/>
+          <w:shd w:val="clear" w:color="auto" w:fill="FFFFFF"/>
+        </w:rPr>
+        <w:t xml:space="preserve"> e de que o nível do serviço anterior possa ser recuperado, caso necessário.</w:t>
       </w:r>
     </w:p>
     <w:p>
       <w:pPr>
+        <w:spacing w:line="360" w:lineRule="auto"/>
+        <w:jc w:val="both"/>
         <w:rPr>
           <w:sz w:val="24"/>
         </w:rPr>
       </w:pPr>
-      <w:r>
-        <w:rPr>
-          <w:sz w:val="24"/>
-        </w:rPr>
-        <w:t>A finalidade deste processo de mudança deve-se ao fato de que a empresa Totvs (desenvolvedora da solução) não fornece mais suporte para a versão 11 do software.</w:t>
-      </w:r>
     </w:p>
     <w:p>
       <w:pPr>
+        <w:spacing w:line="360" w:lineRule="auto"/>
+        <w:jc w:val="both"/>
         <w:rPr>
           <w:sz w:val="24"/>
         </w:rPr>
@@ -1025,11 +1063,13 @@
         <w:rPr>
           <w:sz w:val="24"/>
         </w:rPr>
-        <w:t>A partir disso, nota-se a necessidade de atualizar  a solução a fim de receber suporte técnico, além de obter novas ferramentas de controle para facilitar o processo de gerenciamento da empresa.</w:t>
+        <w:t>O seguinte documento destina-se à migração do sistema ERP Protheus vs.11 para a versão 12.</w:t>
       </w:r>
     </w:p>
     <w:p>
       <w:pPr>
+        <w:spacing w:line="360" w:lineRule="auto"/>
+        <w:jc w:val="both"/>
         <w:rPr>
           <w:sz w:val="24"/>
         </w:rPr>
@@ -1038,53 +1078,74 @@
         <w:rPr>
           <w:sz w:val="24"/>
         </w:rPr>
-        <w:t xml:space="preserve"> </w:t>
+        <w:t>A finalidade deste processo de mudança deve-se ao fato de que a empresa Totvs (desenvolvedora da solução) não fornece mais suporte para a versão 11 do software.</w:t>
       </w:r>
     </w:p>
     <w:p>
       <w:pPr>
-        <w:shd w:val="clear" w:color="auto" w:fill="FFFFFF"/>
-        <w:spacing w:after="240"/>
-        <w:rPr>
-          <w:rFonts w:ascii="Tahoma" w:hAnsi="Tahoma"/>
-          <w:bCs/>
-          <w:i/>
-          <w:iCs/>
-          <w:color w:val="0000FF"/>
-          <w:sz w:val="16"/>
-          <w:szCs w:val="16"/>
-        </w:rPr>
-      </w:pPr>
+        <w:spacing w:line="360" w:lineRule="auto"/>
+        <w:jc w:val="both"/>
+        <w:rPr>
+          <w:sz w:val="24"/>
+        </w:rPr>
+      </w:pPr>
+      <w:r>
+        <w:rPr>
+          <w:sz w:val="24"/>
+        </w:rPr>
+        <w:lastRenderedPageBreak/>
+        <w:t xml:space="preserve">A partir disso, nota-se a necessidade de </w:t>
+      </w:r>
+      <w:r>
+        <w:rPr>
+          <w:sz w:val="24"/>
+        </w:rPr>
+        <w:t>atualizar a</w:t>
+      </w:r>
+      <w:r>
+        <w:rPr>
+          <w:sz w:val="24"/>
+        </w:rPr>
+        <w:t xml:space="preserve"> solução a fim de </w:t>
+      </w:r>
+      <w:r>
+        <w:rPr>
+          <w:sz w:val="24"/>
+        </w:rPr>
+        <w:t>obter a garantia</w:t>
+      </w:r>
+      <w:r>
+        <w:rPr>
+          <w:sz w:val="24"/>
+        </w:rPr>
+        <w:t xml:space="preserve"> suporte técnico</w:t>
+      </w:r>
+      <w:r>
+        <w:rPr>
+          <w:sz w:val="24"/>
+        </w:rPr>
+        <w:t>, caso necessário</w:t>
+      </w:r>
+      <w:r>
+        <w:rPr>
+          <w:sz w:val="24"/>
+        </w:rPr>
+        <w:t>, além de obter novas ferramentas de controle para facilitar o processo de gerenciamento da empresa.</w:t>
+      </w:r>
     </w:p>
     <w:p>
       <w:pPr>
-        <w:shd w:val="clear" w:color="auto" w:fill="FFFFFF"/>
-        <w:spacing w:after="240"/>
-        <w:rPr>
-          <w:rFonts w:ascii="Tahoma" w:hAnsi="Tahoma"/>
-          <w:bCs/>
-          <w:i/>
-          <w:iCs/>
-          <w:color w:val="0000FF"/>
-          <w:sz w:val="16"/>
-          <w:szCs w:val="16"/>
-        </w:rPr>
-      </w:pPr>
-    </w:p>
-    <w:p>
-      <w:pPr>
-        <w:shd w:val="clear" w:color="auto" w:fill="FFFFFF"/>
-        <w:spacing w:after="240"/>
-        <w:rPr>
-          <w:rFonts w:ascii="Tahoma" w:hAnsi="Tahoma"/>
-          <w:bCs/>
-          <w:i/>
-          <w:iCs/>
-          <w:color w:val="0000FF"/>
-          <w:sz w:val="16"/>
-          <w:szCs w:val="16"/>
-        </w:rPr>
-      </w:pPr>
+        <w:spacing w:line="360" w:lineRule="auto"/>
+        <w:rPr>
+          <w:sz w:val="24"/>
+        </w:rPr>
+      </w:pPr>
+      <w:r>
+        <w:rPr>
+          <w:sz w:val="24"/>
+        </w:rPr>
+        <w:t xml:space="preserve"> </w:t>
+      </w:r>
     </w:p>
     <w:p>
       <w:pPr>
@@ -1115,7 +1176,6 @@
           <w:sz w:val="28"/>
           <w:szCs w:val="28"/>
         </w:rPr>
-        <w:lastRenderedPageBreak/>
         <w:t>Papéis e Responsabilidades no Processo de Mudança</w:t>
       </w:r>
     </w:p>
@@ -1227,30 +1287,22 @@
           </w:tcPr>
           <w:p>
             <w:pPr>
-              <w:jc w:val="center"/>
-              <w:rPr>
-                <w:i/>
-                <w:color w:val="0000FF"/>
-                <w:sz w:val="20"/>
+              <w:rPr>
+                <w:color w:val="auto"/>
                 <w:szCs w:val="20"/>
               </w:rPr>
             </w:pPr>
           </w:p>
           <w:p>
             <w:pPr>
-              <w:jc w:val="center"/>
-              <w:rPr>
-                <w:i/>
-                <w:color w:val="0000FF"/>
-                <w:sz w:val="20"/>
+              <w:rPr>
+                <w:color w:val="auto"/>
                 <w:szCs w:val="20"/>
               </w:rPr>
             </w:pPr>
             <w:r>
               <w:rPr>
-                <w:i/>
-                <w:color w:val="0000FF"/>
-                <w:sz w:val="20"/>
+                <w:color w:val="auto"/>
                 <w:szCs w:val="20"/>
               </w:rPr>
               <w:t>Leticia Lago</w:t>
@@ -1264,17 +1316,13 @@
           <w:p>
             <w:pPr>
               <w:rPr>
-                <w:i/>
-                <w:color w:val="0000FF"/>
-                <w:sz w:val="20"/>
+                <w:color w:val="auto"/>
                 <w:szCs w:val="20"/>
               </w:rPr>
             </w:pPr>
             <w:r>
               <w:rPr>
-                <w:i/>
-                <w:color w:val="0000FF"/>
-                <w:sz w:val="20"/>
+                <w:color w:val="auto"/>
                 <w:szCs w:val="20"/>
               </w:rPr>
               <w:t>Fará a migração do software</w:t>
@@ -1288,17 +1336,13 @@
           <w:p>
             <w:pPr>
               <w:rPr>
-                <w:i/>
-                <w:color w:val="0000FF"/>
-                <w:sz w:val="20"/>
+                <w:color w:val="auto"/>
                 <w:szCs w:val="20"/>
               </w:rPr>
             </w:pPr>
             <w:r>
               <w:rPr>
-                <w:i/>
-                <w:color w:val="0000FF"/>
-                <w:sz w:val="20"/>
+                <w:color w:val="auto"/>
                 <w:szCs w:val="20"/>
               </w:rPr>
               <w:t>Efetuar a migração, de forma segura e sem que haja perda de dados.</w:t>
@@ -1314,12 +1358,17 @@
           <w:p>
             <w:pPr>
               <w:rPr>
-                <w:i/>
-                <w:color w:val="0000FF"/>
-                <w:sz w:val="20"/>
+                <w:color w:val="auto"/>
                 <w:szCs w:val="20"/>
               </w:rPr>
             </w:pPr>
+            <w:r>
+              <w:rPr>
+                <w:color w:val="auto"/>
+                <w:szCs w:val="20"/>
+              </w:rPr>
+              <w:t>Raissa Arantes</w:t>
+            </w:r>
           </w:p>
         </w:tc>
         <w:tc>
@@ -1329,12 +1378,17 @@
           <w:p>
             <w:pPr>
               <w:rPr>
-                <w:i/>
-                <w:color w:val="0000FF"/>
-                <w:sz w:val="20"/>
+                <w:color w:val="auto"/>
                 <w:szCs w:val="20"/>
               </w:rPr>
             </w:pPr>
+            <w:r>
+              <w:rPr>
+                <w:color w:val="auto"/>
+                <w:szCs w:val="20"/>
+              </w:rPr>
+              <w:t>Tester</w:t>
+            </w:r>
           </w:p>
         </w:tc>
         <w:tc>
@@ -1344,12 +1398,24 @@
           <w:p>
             <w:pPr>
               <w:rPr>
-                <w:i/>
-                <w:color w:val="0000FF"/>
-                <w:sz w:val="20"/>
+                <w:color w:val="auto"/>
                 <w:szCs w:val="20"/>
               </w:rPr>
             </w:pPr>
+            <w:r>
+              <w:rPr>
+                <w:color w:val="auto"/>
+                <w:szCs w:val="20"/>
+              </w:rPr>
+              <w:t>Realizar os testes necessários após a atualização</w:t>
+            </w:r>
+            <w:r>
+              <w:rPr>
+                <w:color w:val="auto"/>
+                <w:szCs w:val="20"/>
+              </w:rPr>
+              <w:t xml:space="preserve"> para averiguar se o sistema está funcionando de forma adequada.</w:t>
+            </w:r>
           </w:p>
         </w:tc>
       </w:tr>
@@ -1399,18 +1465,49 @@
           <w:ilvl w:val="0"/>
           <w:numId w:val="14"/>
         </w:numPr>
-        <w:spacing w:before="0" w:after="160" w:line="360" w:lineRule="auto"/>
+        <w:spacing w:before="0" w:after="0" w:line="360" w:lineRule="auto"/>
+        <w:ind w:left="714" w:hanging="357"/>
         <w:contextualSpacing/>
         <w:rPr>
+          <w:rFonts w:cs="Arial"/>
           <w:b/>
-          <w:sz w:val="22"/>
-        </w:rPr>
-      </w:pPr>
-      <w:r>
-        <w:rPr>
-          <w:sz w:val="22"/>
-        </w:rPr>
-        <w:t>Levantar customizações, ou seja, entender os programas que foram desenvolvidos especificamente para a empresa (relatórios, integrações).(1hr)</w:t>
+        </w:rPr>
+      </w:pPr>
+      <w:r>
+        <w:rPr>
+          <w:rFonts w:cs="Arial"/>
+        </w:rPr>
+        <w:t>Levantar customizações, ou seja, entender os programas que foram desenvolvidos especificamente para a em</w:t>
+      </w:r>
+      <w:r>
+        <w:rPr>
+          <w:rFonts w:cs="Arial"/>
+        </w:rPr>
+        <w:t>presa (relatórios, integrações) -</w:t>
+      </w:r>
+      <w:r>
+        <w:rPr>
+          <w:rFonts w:cs="Arial"/>
+        </w:rPr>
+        <w:t>(</w:t>
+      </w:r>
+      <w:r>
+        <w:rPr>
+          <w:rFonts w:cs="Arial"/>
+        </w:rPr>
+        <w:t>duração: 1h</w:t>
+      </w:r>
+      <w:r>
+        <w:rPr>
+          <w:rFonts w:cs="Arial"/>
+        </w:rPr>
+        <w:t>)</w:t>
+      </w:r>
+      <w:r>
+        <w:rPr>
+          <w:rFonts w:cs="Arial"/>
+        </w:rPr>
+        <w:t>.</w:t>
       </w:r>
     </w:p>
     <w:p>
@@ -1420,18 +1517,67 @@
           <w:ilvl w:val="0"/>
           <w:numId w:val="14"/>
         </w:numPr>
-        <w:spacing w:before="0" w:after="160" w:line="360" w:lineRule="auto"/>
+        <w:spacing w:before="0" w:after="0" w:line="360" w:lineRule="auto"/>
+        <w:ind w:left="714" w:hanging="357"/>
         <w:contextualSpacing/>
         <w:rPr>
+          <w:rFonts w:cs="Arial"/>
           <w:b/>
-          <w:sz w:val="22"/>
-        </w:rPr>
-      </w:pPr>
-      <w:r>
-        <w:rPr>
-          <w:sz w:val="22"/>
-        </w:rPr>
-        <w:t>Montar o ambiente da nova versão, ou seja, baixar os arquivos atualizados, criar banco de dados, etc.(6hrs)</w:t>
+        </w:rPr>
+      </w:pPr>
+      <w:r>
+        <w:rPr>
+          <w:rFonts w:cs="Arial"/>
+        </w:rPr>
+        <w:t>Montar o ambiente da nova versão, ou seja, baixar os arquivos atuali</w:t>
+      </w:r>
+      <w:r>
+        <w:rPr>
+          <w:rFonts w:cs="Arial"/>
+        </w:rPr>
+        <w:t xml:space="preserve">zados, criar banco de dados </w:t>
+      </w:r>
+      <w:r>
+        <w:rPr>
+          <w:rFonts w:cs="Arial"/>
+        </w:rPr>
+        <w:t>-</w:t>
+      </w:r>
+      <w:r>
+        <w:rPr>
+          <w:rFonts w:cs="Arial"/>
+        </w:rPr>
+        <w:t xml:space="preserve"> </w:t>
+      </w:r>
+      <w:r>
+        <w:rPr>
+          <w:rFonts w:cs="Arial"/>
+        </w:rPr>
+        <w:t>(</w:t>
+      </w:r>
+      <w:r>
+        <w:rPr>
+          <w:rFonts w:cs="Arial"/>
+        </w:rPr>
+        <w:t>duração: 6</w:t>
+      </w:r>
+      <w:r>
+        <w:rPr>
+          <w:rFonts w:cs="Arial"/>
+        </w:rPr>
+        <w:t>h</w:t>
+      </w:r>
+      <w:r>
+        <w:rPr>
+          <w:rFonts w:cs="Arial"/>
+        </w:rPr>
+        <w:t>)</w:t>
+      </w:r>
+      <w:r>
+        <w:rPr>
+          <w:rFonts w:cs="Arial"/>
+        </w:rPr>
+        <w:t>.</w:t>
       </w:r>
     </w:p>
     <w:p>
@@ -1441,18 +1587,49 @@
           <w:ilvl w:val="0"/>
           <w:numId w:val="14"/>
         </w:numPr>
-        <w:spacing w:before="0" w:after="160" w:line="360" w:lineRule="auto"/>
+        <w:spacing w:before="0" w:after="0" w:line="360" w:lineRule="auto"/>
+        <w:ind w:left="714" w:hanging="357"/>
         <w:contextualSpacing/>
         <w:rPr>
+          <w:rFonts w:cs="Arial"/>
           <w:b/>
-          <w:sz w:val="22"/>
-        </w:rPr>
-      </w:pPr>
-      <w:r>
-        <w:rPr>
-          <w:sz w:val="22"/>
-        </w:rPr>
-        <w:t>Baixar os dados da versão antiga.(4hrs)</w:t>
+        </w:rPr>
+      </w:pPr>
+      <w:r>
+        <w:rPr>
+          <w:rFonts w:cs="Arial"/>
+        </w:rPr>
+        <w:t>B</w:t>
+      </w:r>
+      <w:r>
+        <w:rPr>
+          <w:rFonts w:cs="Arial"/>
+        </w:rPr>
+        <w:t xml:space="preserve">aixar os dados da versão antiga - </w:t>
+      </w:r>
+      <w:r>
+        <w:rPr>
+          <w:rFonts w:cs="Arial"/>
+        </w:rPr>
+        <w:t>(</w:t>
+      </w:r>
+      <w:r>
+        <w:rPr>
+          <w:rFonts w:cs="Arial"/>
+        </w:rPr>
+        <w:t>duração: 4h</w:t>
+      </w:r>
+      <w:r>
+        <w:rPr>
+          <w:rFonts w:cs="Arial"/>
+        </w:rPr>
+        <w:t>)</w:t>
+      </w:r>
+      <w:r>
+        <w:rPr>
+          <w:rFonts w:cs="Arial"/>
+        </w:rPr>
+        <w:t>.</w:t>
       </w:r>
     </w:p>
     <w:p>
@@ -1462,18 +1639,61 @@
           <w:ilvl w:val="0"/>
           <w:numId w:val="14"/>
         </w:numPr>
-        <w:spacing w:before="0" w:after="160" w:line="360" w:lineRule="auto"/>
+        <w:spacing w:before="0" w:after="0" w:line="360" w:lineRule="auto"/>
+        <w:ind w:left="714" w:hanging="357"/>
         <w:contextualSpacing/>
         <w:rPr>
+          <w:rFonts w:cs="Arial"/>
           <w:b/>
-          <w:sz w:val="22"/>
-        </w:rPr>
-      </w:pPr>
-      <w:r>
-        <w:rPr>
-          <w:sz w:val="22"/>
-        </w:rPr>
-        <w:t>Copia os dicionários da versão antiga.(10 min)</w:t>
+        </w:rPr>
+      </w:pPr>
+      <w:r>
+        <w:rPr>
+          <w:rFonts w:cs="Arial"/>
+        </w:rPr>
+        <w:t>Copia</w:t>
+      </w:r>
+      <w:r>
+        <w:rPr>
+          <w:rFonts w:cs="Arial"/>
+        </w:rPr>
+        <w:t>r</w:t>
+      </w:r>
+      <w:r>
+        <w:rPr>
+          <w:rFonts w:cs="Arial"/>
+        </w:rPr>
+        <w:t xml:space="preserve"> </w:t>
+      </w:r>
+      <w:r>
+        <w:rPr>
+          <w:rFonts w:cs="Arial"/>
+        </w:rPr>
+        <w:t xml:space="preserve">os dicionários da versão antiga - </w:t>
+      </w:r>
+      <w:r>
+        <w:rPr>
+          <w:rFonts w:cs="Arial"/>
+        </w:rPr>
+        <w:t>(</w:t>
+      </w:r>
+      <w:r>
+        <w:rPr>
+          <w:rFonts w:cs="Arial"/>
+        </w:rPr>
+        <w:t>duração:</w:t>
+      </w:r>
+      <w:r>
+        <w:rPr>
+          <w:rFonts w:cs="Arial"/>
+        </w:rPr>
+        <w:t>10 min)</w:t>
+      </w:r>
+      <w:r>
+        <w:rPr>
+          <w:rFonts w:cs="Arial"/>
+        </w:rPr>
+        <w:t>.</w:t>
       </w:r>
     </w:p>
     <w:p>
@@ -1483,18 +1703,49 @@
           <w:ilvl w:val="0"/>
           <w:numId w:val="14"/>
         </w:numPr>
-        <w:spacing w:before="0" w:after="160" w:line="360" w:lineRule="auto"/>
+        <w:spacing w:before="0" w:after="0" w:line="360" w:lineRule="auto"/>
+        <w:ind w:left="714" w:hanging="357"/>
         <w:contextualSpacing/>
         <w:rPr>
+          <w:rFonts w:cs="Arial"/>
           <w:b/>
-          <w:sz w:val="22"/>
-        </w:rPr>
-      </w:pPr>
-      <w:r>
-        <w:rPr>
-          <w:sz w:val="22"/>
-        </w:rPr>
-        <w:t>Fazer o upload dos dicionários na versão nova.(10 min)</w:t>
+        </w:rPr>
+      </w:pPr>
+      <w:r>
+        <w:rPr>
+          <w:rFonts w:cs="Arial"/>
+        </w:rPr>
+        <w:t>Fazer o upload</w:t>
+      </w:r>
+      <w:r>
+        <w:rPr>
+          <w:rFonts w:cs="Arial"/>
+        </w:rPr>
+        <w:t xml:space="preserve"> dos dicionários na versão nova - </w:t>
+      </w:r>
+      <w:r>
+        <w:rPr>
+          <w:rFonts w:cs="Arial"/>
+        </w:rPr>
+        <w:t>(</w:t>
+      </w:r>
+      <w:r>
+        <w:rPr>
+          <w:rFonts w:cs="Arial"/>
+        </w:rPr>
+        <w:t>duração:</w:t>
+      </w:r>
+      <w:r>
+        <w:rPr>
+          <w:rFonts w:cs="Arial"/>
+        </w:rPr>
+        <w:t>10 min)</w:t>
+      </w:r>
+      <w:r>
+        <w:rPr>
+          <w:rFonts w:cs="Arial"/>
+        </w:rPr>
+        <w:t>.</w:t>
       </w:r>
     </w:p>
     <w:p>
@@ -1504,18 +1755,67 @@
           <w:ilvl w:val="0"/>
           <w:numId w:val="14"/>
         </w:numPr>
-        <w:spacing w:before="0" w:after="160" w:line="360" w:lineRule="auto"/>
+        <w:spacing w:before="0" w:after="0" w:line="360" w:lineRule="auto"/>
+        <w:ind w:left="714" w:hanging="357"/>
         <w:contextualSpacing/>
         <w:rPr>
+          <w:rFonts w:cs="Arial"/>
           <w:b/>
-          <w:sz w:val="22"/>
-        </w:rPr>
-      </w:pPr>
-      <w:r>
-        <w:rPr>
-          <w:sz w:val="22"/>
-        </w:rPr>
-        <w:t>Rodar compatibilizador, ou seja, rotina que faz a transformação dos dados da versão antiga para a versão nova.(3hrs)</w:t>
+        </w:rPr>
+      </w:pPr>
+      <w:r>
+        <w:rPr>
+          <w:rFonts w:cs="Arial"/>
+        </w:rPr>
+        <w:t>Rodar compatibilizador, isto é</w:t>
+      </w:r>
+      <w:r>
+        <w:rPr>
+          <w:rFonts w:cs="Arial"/>
+        </w:rPr>
+        <w:t>,</w:t>
+      </w:r>
+      <w:r>
+        <w:rPr>
+          <w:rFonts w:cs="Arial"/>
+        </w:rPr>
+        <w:t xml:space="preserve"> uma rotina que efetua</w:t>
+      </w:r>
+      <w:r>
+        <w:rPr>
+          <w:rFonts w:cs="Arial"/>
+        </w:rPr>
+        <w:t xml:space="preserve"> a transformação dos dados da versão antiga para a versão nova</w:t>
+      </w:r>
+      <w:r>
+        <w:rPr>
+          <w:rFonts w:cs="Arial"/>
+        </w:rPr>
+        <w:t xml:space="preserve"> - </w:t>
+      </w:r>
+      <w:r>
+        <w:rPr>
+          <w:rFonts w:cs="Arial"/>
+        </w:rPr>
+        <w:t>(</w:t>
+      </w:r>
+      <w:r>
+        <w:rPr>
+          <w:rFonts w:cs="Arial"/>
+        </w:rPr>
+        <w:t xml:space="preserve">duração: </w:t>
+      </w:r>
+      <w:r>
+        <w:rPr>
+          <w:rFonts w:cs="Arial"/>
+        </w:rPr>
+        <w:t>3hrs)</w:t>
+      </w:r>
+      <w:r>
+        <w:rPr>
+          <w:rFonts w:cs="Arial"/>
+        </w:rPr>
+        <w:t>.</w:t>
       </w:r>
     </w:p>
     <w:p>
@@ -1525,18 +1825,55 @@
           <w:ilvl w:val="0"/>
           <w:numId w:val="14"/>
         </w:numPr>
-        <w:spacing w:before="0" w:after="160" w:line="360" w:lineRule="auto"/>
+        <w:spacing w:before="0" w:after="0" w:line="360" w:lineRule="auto"/>
+        <w:ind w:left="714" w:hanging="357"/>
         <w:contextualSpacing/>
         <w:rPr>
+          <w:rFonts w:cs="Arial"/>
           <w:b/>
-          <w:sz w:val="22"/>
-        </w:rPr>
-      </w:pPr>
-      <w:r>
-        <w:rPr>
-          <w:sz w:val="22"/>
-        </w:rPr>
-        <w:t>Compilar os programas customizados.(30 minutos)</w:t>
+        </w:rPr>
+      </w:pPr>
+      <w:r>
+        <w:rPr>
+          <w:rFonts w:cs="Arial"/>
+        </w:rPr>
+        <w:t>Com</w:t>
+      </w:r>
+      <w:r>
+        <w:rPr>
+          <w:rFonts w:cs="Arial"/>
+        </w:rPr>
+        <w:t xml:space="preserve">pilar os programas customizados - </w:t>
+      </w:r>
+      <w:r>
+        <w:rPr>
+          <w:rFonts w:cs="Arial"/>
+        </w:rPr>
+        <w:t>(</w:t>
+      </w:r>
+      <w:r>
+        <w:rPr>
+          <w:rFonts w:cs="Arial"/>
+        </w:rPr>
+        <w:t xml:space="preserve">duração: </w:t>
+      </w:r>
+      <w:r>
+        <w:rPr>
+          <w:rFonts w:cs="Arial"/>
+        </w:rPr>
+        <w:t>30 min</w:t>
+      </w:r>
+      <w:r>
+        <w:rPr>
+          <w:rFonts w:cs="Arial"/>
+        </w:rPr>
+        <w:t>)</w:t>
+      </w:r>
+      <w:r>
+        <w:rPr>
+          <w:rFonts w:cs="Arial"/>
+        </w:rPr>
+        <w:t>.</w:t>
       </w:r>
     </w:p>
     <w:p>
@@ -1546,76 +1883,139 @@
           <w:ilvl w:val="0"/>
           <w:numId w:val="14"/>
         </w:numPr>
-        <w:spacing w:before="0" w:after="160" w:line="360" w:lineRule="auto"/>
+        <w:spacing w:before="0" w:after="0" w:line="360" w:lineRule="auto"/>
+        <w:ind w:left="714" w:hanging="357"/>
         <w:contextualSpacing/>
         <w:rPr>
+          <w:rFonts w:cs="Arial"/>
           <w:b/>
-          <w:sz w:val="22"/>
-        </w:rPr>
-      </w:pPr>
-      <w:r>
-        <w:rPr>
-          <w:sz w:val="22"/>
-        </w:rPr>
-        <w:t>Testar</w:t>
-      </w:r>
-      <w:r>
-        <w:rPr>
-          <w:sz w:val="22"/>
-        </w:rPr>
-        <w:t>;</w:t>
-      </w:r>
-      <w:r>
-        <w:rPr>
-          <w:sz w:val="22"/>
-        </w:rPr>
-        <w:t xml:space="preserve"> Serão realizados testes</w:t>
-      </w:r>
-      <w:r>
-        <w:rPr>
-          <w:sz w:val="22"/>
+        </w:rPr>
+      </w:pPr>
+      <w:r>
+        <w:rPr>
+          <w:rFonts w:cs="Arial"/>
+        </w:rPr>
+        <w:t>Testar -</w:t>
+      </w:r>
+      <w:r>
+        <w:rPr>
+          <w:rFonts w:cs="Arial"/>
+        </w:rPr>
+        <w:t xml:space="preserve"> Serão realizados testes de carga,</w:t>
+      </w:r>
+      <w:r>
+        <w:rPr>
+          <w:rFonts w:cs="Arial"/>
         </w:rPr>
         <w:t xml:space="preserve"> de</w:t>
       </w:r>
       <w:r>
         <w:rPr>
-          <w:sz w:val="22"/>
+          <w:rFonts w:cs="Arial"/>
+        </w:rPr>
+        <w:t xml:space="preserve"> capacidade</w:t>
+      </w:r>
+      <w:r>
+        <w:rPr>
+          <w:rFonts w:cs="Arial"/>
         </w:rPr>
         <w:t xml:space="preserve"> </w:t>
       </w:r>
       <w:r>
         <w:rPr>
-          <w:sz w:val="22"/>
-          <w:szCs w:val="22"/>
-        </w:rPr>
-        <w:t>carga, capacidade(quantas informações o sistema aguenta), teste de stress(quantos usuário utilizam sem o sistema dar bug), teste de performance(tempo de resposta), teste de unidade</w:t>
-      </w:r>
-      <w:r>
-        <w:rPr>
-          <w:sz w:val="22"/>
-          <w:szCs w:val="22"/>
-        </w:rPr>
-        <w:t xml:space="preserve"> e</w:t>
-      </w:r>
-      <w:r>
-        <w:rPr>
-          <w:sz w:val="22"/>
-          <w:szCs w:val="22"/>
-        </w:rPr>
-        <w:t xml:space="preserve"> teste de integração.</w:t>
-      </w:r>
-      <w:r>
-        <w:rPr>
-          <w:sz w:val="22"/>
-          <w:szCs w:val="22"/>
-        </w:rPr>
-        <w:t>.</w:t>
-      </w:r>
-      <w:r>
-        <w:rPr>
-          <w:sz w:val="22"/>
-        </w:rPr>
-        <w:t xml:space="preserve">(1hr) </w:t>
+          <w:rFonts w:cs="Arial"/>
+        </w:rPr>
+        <w:t>(</w:t>
+      </w:r>
+      <w:r>
+        <w:rPr>
+          <w:rFonts w:cs="Arial"/>
+        </w:rPr>
+        <w:t>para aferir a capacidade de armazenamento do sistema</w:t>
+      </w:r>
+      <w:r>
+        <w:rPr>
+          <w:rFonts w:cs="Arial"/>
+        </w:rPr>
+        <w:t xml:space="preserve">), teste de </w:t>
+      </w:r>
+      <w:r>
+        <w:rPr>
+          <w:rFonts w:cs="Arial"/>
+        </w:rPr>
+        <w:t>stress (</w:t>
+      </w:r>
+      <w:r>
+        <w:rPr>
+          <w:rFonts w:cs="Arial"/>
+        </w:rPr>
+        <w:t>a fim de verificar se o sistema resiste à acessos simultâneos</w:t>
+      </w:r>
+      <w:r>
+        <w:rPr>
+          <w:rFonts w:cs="Arial"/>
+        </w:rPr>
+        <w:t>), teste de performance</w:t>
+      </w:r>
+      <w:r>
+        <w:rPr>
+          <w:rFonts w:cs="Arial"/>
+        </w:rPr>
+        <w:t xml:space="preserve"> </w:t>
+      </w:r>
+      <w:r>
+        <w:rPr>
+          <w:rFonts w:cs="Arial"/>
+        </w:rPr>
+        <w:t>(</w:t>
+      </w:r>
+      <w:r>
+        <w:rPr>
+          <w:rFonts w:cs="Arial"/>
+        </w:rPr>
+        <w:t xml:space="preserve">para aferir o </w:t>
+      </w:r>
+      <w:r>
+        <w:rPr>
+          <w:rFonts w:cs="Arial"/>
+        </w:rPr>
+        <w:t>tempo de resposta</w:t>
+      </w:r>
+      <w:r>
+        <w:rPr>
+          <w:rFonts w:cs="Arial"/>
+        </w:rPr>
+        <w:t xml:space="preserve"> do sistema com a nova versão</w:t>
+      </w:r>
+      <w:r>
+        <w:rPr>
+          <w:rFonts w:cs="Arial"/>
+        </w:rPr>
+        <w:t>), teste de unidade e</w:t>
+      </w:r>
+      <w:r>
+        <w:rPr>
+          <w:rFonts w:cs="Arial"/>
+        </w:rPr>
+        <w:t xml:space="preserve"> teste de integrado - </w:t>
+      </w:r>
+      <w:r>
+        <w:rPr>
+          <w:rFonts w:cs="Arial"/>
+        </w:rPr>
+        <w:t>(</w:t>
+      </w:r>
+      <w:r>
+        <w:rPr>
+          <w:rFonts w:cs="Arial"/>
+        </w:rPr>
+        <w:t>duração: 1h</w:t>
+      </w:r>
+      <w:r>
+        <w:rPr>
+          <w:rFonts w:cs="Arial"/>
+        </w:rPr>
+        <w:t xml:space="preserve">) </w:t>
       </w:r>
     </w:p>
     <w:p>
@@ -1625,19 +2025,53 @@
           <w:ilvl w:val="0"/>
           <w:numId w:val="14"/>
         </w:numPr>
-        <w:spacing w:before="0" w:after="160" w:line="360" w:lineRule="auto"/>
+        <w:spacing w:before="0" w:after="0" w:line="360" w:lineRule="auto"/>
+        <w:ind w:left="714" w:hanging="357"/>
         <w:contextualSpacing/>
         <w:rPr>
+          <w:rFonts w:cs="Arial"/>
+        </w:rPr>
+        <w:sectPr>
+          <w:headerReference w:type="default" r:id="rId7"/>
+          <w:pgSz w:w="11909" w:h="16834"/>
+          <w:pgMar w:top="1440" w:right="1440" w:bottom="1440" w:left="1440" w:header="0" w:footer="720" w:gutter="0"/>
+          <w:pgNumType w:start="1"/>
+          <w:cols w:space="720"/>
+        </w:sectPr>
+      </w:pPr>
+      <w:r>
+        <w:rPr>
+          <w:rFonts w:cs="Arial"/>
+        </w:rPr>
+        <w:t>Validar o sistema -</w:t>
+      </w:r>
+      <w:r>
+        <w:rPr>
+          <w:rFonts w:cs="Arial"/>
+        </w:rPr>
+        <w:t xml:space="preserve"> (</w:t>
+      </w:r>
+      <w:r>
+        <w:rPr>
+          <w:rFonts w:cs="Arial"/>
+        </w:rPr>
+        <w:t>duração: 1h</w:t>
+      </w:r>
+      <w:r>
+        <w:rPr>
+          <w:rFonts w:cs="Arial"/>
+        </w:rPr>
+        <w:t>).</w:t>
+      </w:r>
+    </w:p>
+    <w:p>
+      <w:pPr>
+        <w:spacing w:line="360" w:lineRule="auto"/>
+        <w:contextualSpacing/>
+        <w:rPr>
           <w:b/>
-          <w:sz w:val="22"/>
-        </w:rPr>
-      </w:pPr>
-      <w:r>
-        <w:rPr>
-          <w:sz w:val="22"/>
-        </w:rPr>
-        <w:t>Validar o sistema. (1hr)</w:t>
-      </w:r>
+        </w:rPr>
+      </w:pPr>
     </w:p>
     <w:p>
       <w:pPr>
@@ -1668,33 +2102,29 @@
           <w:sz w:val="28"/>
           <w:szCs w:val="28"/>
         </w:rPr>
-        <w:t xml:space="preserve">Impactos da </w:t>
-      </w:r>
-      <w:r>
-        <w:rPr>
-          <w:b/>
-          <w:color w:val="24292E"/>
-          <w:sz w:val="28"/>
-          <w:szCs w:val="28"/>
-        </w:rPr>
-        <w:t>Mudança</w:t>
+        <w:t>Impactos da Mudança</w:t>
       </w:r>
     </w:p>
     <w:p>
       <w:pPr>
         <w:shd w:val="clear" w:color="auto" w:fill="FFFFFF"/>
-        <w:spacing w:afterLines="60" w:after="144"/>
+        <w:spacing w:line="360" w:lineRule="auto"/>
         <w:ind w:left="360"/>
+        <w:jc w:val="both"/>
         <w:textAlignment w:val="baseline"/>
         <w:rPr>
           <w:bCs/>
           <w:iCs/>
+          <w:sz w:val="24"/>
+          <w:szCs w:val="24"/>
         </w:rPr>
       </w:pPr>
       <w:r>
         <w:rPr>
           <w:bCs/>
           <w:iCs/>
+          <w:sz w:val="24"/>
+          <w:szCs w:val="24"/>
         </w:rPr>
         <w:t>Os pr</w:t>
       </w:r>
@@ -1702,6 +2132,8 @@
         <w:rPr>
           <w:bCs/>
           <w:iCs/>
+          <w:sz w:val="24"/>
+          <w:szCs w:val="24"/>
         </w:rPr>
         <w:t>i</w:t>
       </w:r>
@@ -1709,92 +2141,28 @@
         <w:rPr>
           <w:bCs/>
           <w:iCs/>
-        </w:rPr>
-        <w:t>ncipais impactos são : a disponibilização de suporte</w:t>
+          <w:sz w:val="24"/>
+          <w:szCs w:val="24"/>
+        </w:rPr>
+        <w:t xml:space="preserve">ncipais impactos </w:t>
       </w:r>
       <w:r>
         <w:rPr>
           <w:bCs/>
           <w:iCs/>
-        </w:rPr>
-        <w:t xml:space="preserve"> e</w:t>
+          <w:sz w:val="24"/>
+          <w:szCs w:val="24"/>
+        </w:rPr>
+        <w:t>serão os seguintes</w:t>
       </w:r>
       <w:r>
         <w:rPr>
           <w:bCs/>
           <w:iCs/>
-        </w:rPr>
-        <w:t xml:space="preserve"> facilidade no processo de gerenciamento da empresa</w:t>
-      </w:r>
-      <w:r>
-        <w:rPr>
-          <w:bCs/>
-          <w:iCs/>
-        </w:rPr>
-        <w:t xml:space="preserve"> </w:t>
-      </w:r>
-    </w:p>
-    <w:p>
-      <w:pPr>
-        <w:pStyle w:val="PargrafodaLista"/>
-        <w:numPr>
-          <w:ilvl w:val="0"/>
-          <w:numId w:val="17"/>
-        </w:numPr>
-        <w:rPr>
-          <w:sz w:val="22"/>
-          <w:szCs w:val="22"/>
-        </w:rPr>
-      </w:pPr>
-      <w:r>
-        <w:rPr>
-          <w:sz w:val="22"/>
-          <w:szCs w:val="22"/>
-        </w:rPr>
-        <w:t>Custos</w:t>
-      </w:r>
-      <w:r>
-        <w:rPr>
-          <w:color w:val="333333"/>
-          <w:sz w:val="22"/>
-          <w:szCs w:val="22"/>
-        </w:rPr>
-        <w:t xml:space="preserve"> -</w:t>
-      </w:r>
-      <w:r>
-        <w:rPr>
-          <w:sz w:val="22"/>
-          <w:szCs w:val="22"/>
-        </w:rPr>
-        <w:t xml:space="preserve"> </w:t>
-      </w:r>
-      <w:r>
-        <w:rPr>
-          <w:sz w:val="22"/>
-          <w:szCs w:val="22"/>
-        </w:rPr>
-        <w:t>A partir dos processos realizados o custo total</w:t>
-      </w:r>
-      <w:r>
-        <w:rPr>
-          <w:sz w:val="22"/>
-          <w:szCs w:val="22"/>
-        </w:rPr>
-        <w:t xml:space="preserve"> equivale a  </w:t>
-      </w:r>
-      <w:r>
-        <w:rPr>
-          <w:sz w:val="22"/>
-          <w:szCs w:val="22"/>
-        </w:rPr>
-        <w:t xml:space="preserve">6 </w:t>
-      </w:r>
-      <w:r>
-        <w:rPr>
-          <w:sz w:val="22"/>
-          <w:szCs w:val="22"/>
-        </w:rPr>
-        <w:t>mil reais.</w:t>
+          <w:sz w:val="24"/>
+          <w:szCs w:val="24"/>
+        </w:rPr>
+        <w:t xml:space="preserve">: </w:t>
       </w:r>
     </w:p>
     <w:p>
@@ -1805,47 +2173,115 @@
           <w:numId w:val="12"/>
         </w:numPr>
         <w:shd w:val="clear" w:color="auto" w:fill="FFFFFF"/>
-        <w:spacing w:afterLines="60" w:after="144"/>
+        <w:spacing w:before="0" w:after="0" w:line="360" w:lineRule="auto"/>
+        <w:ind w:left="357" w:firstLine="720"/>
         <w:textAlignment w:val="baseline"/>
         <w:rPr>
-          <w:sz w:val="22"/>
-          <w:szCs w:val="22"/>
-        </w:rPr>
-      </w:pPr>
-      <w:r>
-        <w:rPr>
-          <w:sz w:val="22"/>
-          <w:szCs w:val="22"/>
-        </w:rPr>
-        <w:t>Prazos</w:t>
-      </w:r>
-      <w:r>
-        <w:rPr>
-          <w:sz w:val="22"/>
-          <w:szCs w:val="22"/>
-        </w:rPr>
-        <w:t xml:space="preserve"> – Com base na dimensão do banco de dados da empresa,</w:t>
-      </w:r>
-      <w:r>
-        <w:rPr>
-          <w:sz w:val="22"/>
-          <w:szCs w:val="22"/>
+          <w:rFonts w:cs="Arial"/>
+        </w:rPr>
+      </w:pPr>
+      <w:r>
+        <w:rPr>
+          <w:rFonts w:cs="Arial"/>
+        </w:rPr>
+        <w:t>Tempo de duração</w:t>
+      </w:r>
+      <w:r>
+        <w:rPr>
+          <w:rFonts w:cs="Arial"/>
+        </w:rPr>
+        <w:t xml:space="preserve"> – </w:t>
+      </w:r>
+      <w:r>
+        <w:rPr>
+          <w:rFonts w:cs="Arial"/>
+        </w:rPr>
+        <w:t>O tempo utilizado durante a realização da mudança pode variar de acordo com o volume/</w:t>
+      </w:r>
+      <w:r>
+        <w:rPr>
+          <w:rFonts w:cs="Arial"/>
+        </w:rPr>
+        <w:t>dimens</w:t>
+      </w:r>
+      <w:r>
+        <w:rPr>
+          <w:rFonts w:cs="Arial"/>
+        </w:rPr>
+        <w:t>ão do banco de dados da empresa. No contexto da rede Giraffas de fast-food</w:t>
+      </w:r>
+      <w:r>
+        <w:rPr>
+          <w:rFonts w:cs="Arial"/>
         </w:rPr>
         <w:t xml:space="preserve"> </w:t>
       </w:r>
       <w:r>
         <w:rPr>
-          <w:sz w:val="22"/>
-          <w:szCs w:val="22"/>
-        </w:rPr>
-        <w:t>(relativamente grande, visto que a empresa é uma rede de fast-food e levanta grande volume de dados diariamente)</w:t>
-      </w:r>
-      <w:r>
-        <w:rPr>
-          <w:sz w:val="22"/>
-          <w:szCs w:val="22"/>
-        </w:rPr>
-        <w:t>. O procedimento levará cerca de 16 horas dividido em 3 madrugadas (da 00:00 até as 06:00). Entre os dias  16/05/19, 17/05/19 e 18/05/19.</w:t>
+          <w:rFonts w:cs="Arial"/>
+        </w:rPr>
+        <w:t>(que possui</w:t>
+      </w:r>
+      <w:r>
+        <w:rPr>
+          <w:rFonts w:cs="Arial"/>
+        </w:rPr>
+        <w:t xml:space="preserve"> grande volume de dados </w:t>
+      </w:r>
+      <w:r>
+        <w:rPr>
+          <w:rFonts w:cs="Arial"/>
+        </w:rPr>
+        <w:t xml:space="preserve">gerados </w:t>
+      </w:r>
+      <w:r>
+        <w:rPr>
+          <w:rFonts w:cs="Arial"/>
+        </w:rPr>
+        <w:t>diariamente)</w:t>
+      </w:r>
+      <w:r>
+        <w:rPr>
+          <w:rFonts w:cs="Arial"/>
+        </w:rPr>
+        <w:t>, o</w:t>
+      </w:r>
+      <w:r>
+        <w:rPr>
+          <w:rFonts w:cs="Arial"/>
+        </w:rPr>
+        <w:t xml:space="preserve"> procedimento</w:t>
+      </w:r>
+      <w:r>
+        <w:rPr>
+          <w:rFonts w:cs="Arial"/>
+        </w:rPr>
+        <w:t xml:space="preserve"> completo</w:t>
+      </w:r>
+      <w:r>
+        <w:rPr>
+          <w:rFonts w:cs="Arial"/>
+        </w:rPr>
+        <w:t xml:space="preserve"> levará cerca de </w:t>
+      </w:r>
+      <w:r>
+        <w:rPr>
+          <w:rFonts w:cs="Arial"/>
+          <w:i/>
+        </w:rPr>
+        <w:t>16 horas</w:t>
+      </w:r>
+      <w:r>
+        <w:rPr>
+          <w:rFonts w:cs="Arial"/>
+        </w:rPr>
+        <w:t>.</w:t>
+      </w:r>
+      <w:r>
+        <w:rPr>
+          <w:rFonts w:cs="Arial"/>
+        </w:rPr>
+        <w:t xml:space="preserve"> </w:t>
       </w:r>
     </w:p>
     <w:p>
@@ -1856,29 +2292,161 @@
           <w:numId w:val="12"/>
         </w:numPr>
         <w:shd w:val="clear" w:color="auto" w:fill="FFFFFF"/>
-        <w:spacing w:afterLines="60" w:after="144"/>
+        <w:spacing w:before="0" w:after="0" w:line="360" w:lineRule="auto"/>
+        <w:ind w:left="357" w:firstLine="720"/>
         <w:textAlignment w:val="baseline"/>
         <w:rPr>
-          <w:color w:val="000000" w:themeColor="text1"/>
-          <w:sz w:val="22"/>
-          <w:szCs w:val="22"/>
-        </w:rPr>
-      </w:pPr>
-      <w:r>
-        <w:rPr>
-          <w:color w:val="000000" w:themeColor="text1"/>
-          <w:sz w:val="22"/>
-          <w:szCs w:val="22"/>
-        </w:rPr>
-        <w:t>Qualidade</w:t>
-      </w:r>
-      <w:r>
-        <w:rPr>
-          <w:color w:val="000000" w:themeColor="text1"/>
-          <w:sz w:val="22"/>
-          <w:szCs w:val="22"/>
-        </w:rPr>
-        <w:t xml:space="preserve"> – Com a migração o cliente estará mais seguro, pois terá o suporte devido, assim caso venha há ocorrer algum imprevisto terá a quem contatar.</w:t>
+          <w:rFonts w:cs="Arial"/>
+        </w:rPr>
+      </w:pPr>
+      <w:r>
+        <w:rPr>
+          <w:rFonts w:cs="Arial"/>
+        </w:rPr>
+        <w:t>Quando – O procedimento deve ser efetuado fora do período de operação comercial da empresa.</w:t>
+      </w:r>
+    </w:p>
+    <w:p>
+      <w:pPr>
+        <w:pStyle w:val="PargrafodaLista"/>
+        <w:shd w:val="clear" w:color="auto" w:fill="FFFFFF"/>
+        <w:spacing w:before="0" w:after="0" w:line="360" w:lineRule="auto"/>
+        <w:ind w:left="357"/>
+        <w:textAlignment w:val="baseline"/>
+        <w:rPr>
+          <w:rFonts w:cs="Arial"/>
+        </w:rPr>
+      </w:pPr>
+      <w:r>
+        <w:rPr>
+          <w:rFonts w:cs="Arial"/>
+        </w:rPr>
+        <w:t>As franquias</w:t>
+      </w:r>
+      <w:r>
+        <w:rPr>
+          <w:rFonts w:cs="Arial"/>
+        </w:rPr>
+        <w:t xml:space="preserve"> G</w:t>
+      </w:r>
+      <w:r>
+        <w:rPr>
+          <w:rFonts w:cs="Arial"/>
+        </w:rPr>
+        <w:t xml:space="preserve">iraffas </w:t>
+      </w:r>
+      <w:r>
+        <w:rPr>
+          <w:rFonts w:cs="Arial"/>
+        </w:rPr>
+        <w:t>funcionam das</w:t>
+      </w:r>
+      <w:r>
+        <w:rPr>
+          <w:rFonts w:cs="Arial"/>
+        </w:rPr>
+        <w:t xml:space="preserve"> 9 às 18h</w:t>
+      </w:r>
+    </w:p>
+    <w:p>
+      <w:pPr>
+        <w:shd w:val="clear" w:color="auto" w:fill="FFFFFF"/>
+        <w:spacing w:line="360" w:lineRule="auto"/>
+        <w:ind w:left="360"/>
+        <w:jc w:val="both"/>
+        <w:textAlignment w:val="baseline"/>
+        <w:rPr>
+          <w:color w:val="auto"/>
+          <w:sz w:val="24"/>
+          <w:szCs w:val="24"/>
+          <w:shd w:val="clear" w:color="auto" w:fill="FFFFFF"/>
+        </w:rPr>
+      </w:pPr>
+      <w:r>
+        <w:rPr>
+          <w:color w:val="auto"/>
+          <w:sz w:val="24"/>
+          <w:szCs w:val="24"/>
+          <w:shd w:val="clear" w:color="auto" w:fill="FFFFFF"/>
+        </w:rPr>
+        <w:t>O Giraffas Delivery funciona das</w:t>
+      </w:r>
+      <w:r>
+        <w:rPr>
+          <w:color w:val="auto"/>
+          <w:sz w:val="24"/>
+          <w:szCs w:val="24"/>
+          <w:shd w:val="clear" w:color="auto" w:fill="FFFFFF"/>
+        </w:rPr>
+        <w:t xml:space="preserve"> 11 às 22h</w:t>
+      </w:r>
+    </w:p>
+    <w:p>
+      <w:pPr>
+        <w:shd w:val="clear" w:color="auto" w:fill="FFFFFF"/>
+        <w:spacing w:line="360" w:lineRule="auto"/>
+        <w:ind w:left="360"/>
+        <w:jc w:val="both"/>
+        <w:textAlignment w:val="baseline"/>
+        <w:rPr>
+          <w:color w:val="auto"/>
+          <w:sz w:val="24"/>
+          <w:szCs w:val="24"/>
+          <w:shd w:val="clear" w:color="auto" w:fill="FFFFFF"/>
+        </w:rPr>
+      </w:pPr>
+      <w:r>
+        <w:rPr>
+          <w:color w:val="auto"/>
+          <w:sz w:val="24"/>
+          <w:szCs w:val="24"/>
+          <w:shd w:val="clear" w:color="auto" w:fill="FFFFFF"/>
+        </w:rPr>
+        <w:t>A partir destas informações, conclui-se que o procedimento pode ser realizado durante a madrugada (horário não-comercial).</w:t>
+      </w:r>
+    </w:p>
+    <w:p>
+      <w:pPr>
+        <w:shd w:val="clear" w:color="auto" w:fill="FFFFFF"/>
+        <w:spacing w:line="360" w:lineRule="auto"/>
+        <w:ind w:left="360"/>
+        <w:jc w:val="both"/>
+        <w:textAlignment w:val="baseline"/>
+        <w:rPr>
+          <w:color w:val="auto"/>
+          <w:sz w:val="24"/>
+          <w:szCs w:val="24"/>
+        </w:rPr>
+      </w:pPr>
+      <w:r>
+        <w:rPr>
+          <w:color w:val="auto"/>
+          <w:sz w:val="24"/>
+          <w:szCs w:val="24"/>
+          <w:shd w:val="clear" w:color="auto" w:fill="FFFFFF"/>
+        </w:rPr>
+        <w:t>As 16 horas podem ser divididas em</w:t>
+      </w:r>
+      <w:r>
+        <w:rPr>
+          <w:sz w:val="24"/>
+          <w:szCs w:val="24"/>
+        </w:rPr>
+        <w:t xml:space="preserve"> 3 madrugadas num período de trabalho contínuo das 00:00 até as 06:00h. O dia da atualização deve ser averiguado com um representante maior da empresa para disponibilizar o aceso aos dado</w:t>
+      </w:r>
+      <w:r>
+        <w:rPr>
+          <w:sz w:val="24"/>
+          <w:szCs w:val="24"/>
+        </w:rPr>
+        <w:t>s</w:t>
+      </w:r>
+      <w:r>
+        <w:rPr>
+          <w:sz w:val="24"/>
+          <w:szCs w:val="24"/>
+        </w:rPr>
+        <w:t>.</w:t>
       </w:r>
     </w:p>
     <w:p>
@@ -1889,29 +2457,116 @@
           <w:numId w:val="12"/>
         </w:numPr>
         <w:shd w:val="clear" w:color="auto" w:fill="FFFFFF"/>
-        <w:spacing w:afterLines="60" w:after="144"/>
+        <w:spacing w:before="0" w:after="0" w:line="360" w:lineRule="auto"/>
+        <w:ind w:left="357" w:firstLine="720"/>
         <w:textAlignment w:val="baseline"/>
         <w:rPr>
+          <w:rFonts w:cs="Arial"/>
           <w:color w:val="000000" w:themeColor="text1"/>
-          <w:sz w:val="22"/>
-          <w:szCs w:val="22"/>
-        </w:rPr>
-      </w:pPr>
-      <w:r>
-        <w:rPr>
+        </w:rPr>
+      </w:pPr>
+      <w:r>
+        <w:rPr>
+          <w:rFonts w:cs="Arial"/>
           <w:color w:val="000000" w:themeColor="text1"/>
-          <w:sz w:val="22"/>
-          <w:szCs w:val="22"/>
-        </w:rPr>
-        <w:t>Riscos do projeto.</w:t>
-      </w:r>
-      <w:r>
-        <w:rPr>
+        </w:rPr>
+        <w:t>Qualidade</w:t>
+      </w:r>
+      <w:r>
+        <w:rPr>
+          <w:rFonts w:cs="Arial"/>
           <w:color w:val="000000" w:themeColor="text1"/>
-          <w:sz w:val="22"/>
-          <w:szCs w:val="22"/>
-        </w:rPr>
-        <w:t xml:space="preserve"> – A possibilidade de haver perca de alguns funções do antigo software.</w:t>
+        </w:rPr>
+        <w:t xml:space="preserve"> – Com a migração o cliente</w:t>
+      </w:r>
+      <w:r>
+        <w:rPr>
+          <w:rFonts w:cs="Arial"/>
+          <w:color w:val="000000" w:themeColor="text1"/>
+        </w:rPr>
+        <w:t xml:space="preserve"> estará mais seguro, pois terá acesso ao suporte caso haja necessidade.</w:t>
+      </w:r>
+    </w:p>
+    <w:p>
+      <w:pPr>
+        <w:pStyle w:val="PargrafodaLista"/>
+        <w:numPr>
+          <w:ilvl w:val="0"/>
+          <w:numId w:val="12"/>
+        </w:numPr>
+        <w:spacing w:before="0" w:after="0" w:line="360" w:lineRule="auto"/>
+        <w:ind w:left="357" w:firstLine="720"/>
+        <w:rPr>
+          <w:rFonts w:cs="Arial"/>
+        </w:rPr>
+      </w:pPr>
+      <w:r>
+        <w:rPr>
+          <w:rFonts w:cs="Arial"/>
+        </w:rPr>
+        <w:t>Custos</w:t>
+      </w:r>
+      <w:r>
+        <w:rPr>
+          <w:rFonts w:cs="Arial"/>
+          <w:color w:val="333333"/>
+        </w:rPr>
+        <w:t xml:space="preserve"> </w:t>
+      </w:r>
+      <w:r>
+        <w:rPr>
+          <w:rFonts w:cs="Arial"/>
+          <w:color w:val="333333"/>
+        </w:rPr>
+        <w:t>–</w:t>
+      </w:r>
+      <w:r>
+        <w:rPr>
+          <w:rFonts w:cs="Arial"/>
+        </w:rPr>
+        <w:t xml:space="preserve"> os procedimentos, mão-de-obra e tempo de expediente resultam</w:t>
+      </w:r>
+      <w:r>
+        <w:rPr>
+          <w:rFonts w:cs="Arial"/>
+        </w:rPr>
+        <w:t xml:space="preserve"> </w:t>
+      </w:r>
+      <w:r>
+        <w:rPr>
+          <w:rFonts w:cs="Arial"/>
+        </w:rPr>
+        <w:t>em um</w:t>
+      </w:r>
+      <w:r>
+        <w:rPr>
+          <w:rFonts w:cs="Arial"/>
+        </w:rPr>
+        <w:t xml:space="preserve"> </w:t>
+      </w:r>
+      <w:r>
+        <w:rPr>
+          <w:rFonts w:cs="Arial"/>
+        </w:rPr>
+        <w:t>valor total equivale a</w:t>
+      </w:r>
+      <w:r>
+        <w:rPr>
+          <w:rFonts w:cs="Arial"/>
+        </w:rPr>
+        <w:t xml:space="preserve"> </w:t>
+      </w:r>
+      <w:r>
+        <w:rPr>
+          <w:rFonts w:cs="Arial"/>
+        </w:rPr>
+        <w:t xml:space="preserve">R$ </w:t>
+      </w:r>
+      <w:r>
+        <w:rPr>
+          <w:rFonts w:cs="Arial"/>
+        </w:rPr>
+        <w:t>6 mil reais.</w:t>
       </w:r>
     </w:p>
     <w:p>
@@ -1922,39 +2577,79 @@
           <w:numId w:val="12"/>
         </w:numPr>
         <w:shd w:val="clear" w:color="auto" w:fill="FFFFFF"/>
+        <w:spacing w:before="0" w:after="0" w:line="360" w:lineRule="auto"/>
+        <w:ind w:left="357" w:firstLine="720"/>
+        <w:textAlignment w:val="baseline"/>
+        <w:rPr>
+          <w:rFonts w:cs="Arial"/>
+          <w:color w:val="000000" w:themeColor="text1"/>
+          <w:szCs w:val="22"/>
+        </w:rPr>
+      </w:pPr>
+      <w:r>
+        <w:rPr>
+          <w:rFonts w:cs="Arial"/>
+          <w:color w:val="000000" w:themeColor="text1"/>
+          <w:szCs w:val="22"/>
+        </w:rPr>
+        <w:t>Riscos do projeto.</w:t>
+      </w:r>
+      <w:r>
+        <w:rPr>
+          <w:rFonts w:cs="Arial"/>
+          <w:color w:val="000000" w:themeColor="text1"/>
+          <w:szCs w:val="22"/>
+        </w:rPr>
+        <w:t xml:space="preserve"> – Há possibilidade de haver perda de algumas funções do antigo software, ou mudanças de interface (sendo necessário pessoal para ensinar os funcionários sobre as alterações da nova versão).</w:t>
+      </w:r>
+    </w:p>
+    <w:p>
+      <w:pPr>
+        <w:pStyle w:val="PargrafodaLista"/>
+        <w:numPr>
+          <w:ilvl w:val="0"/>
+          <w:numId w:val="12"/>
+        </w:numPr>
+        <w:shd w:val="clear" w:color="auto" w:fill="FFFFFF"/>
+        <w:spacing w:before="0" w:after="0" w:line="360" w:lineRule="auto"/>
+        <w:ind w:left="357" w:firstLine="720"/>
+        <w:rPr>
+          <w:rFonts w:cs="Arial"/>
+          <w:color w:val="000000" w:themeColor="text1"/>
+          <w:szCs w:val="22"/>
+        </w:rPr>
+      </w:pPr>
+      <w:r>
+        <w:rPr>
+          <w:rFonts w:cs="Arial"/>
+          <w:color w:val="000000" w:themeColor="text1"/>
+          <w:szCs w:val="22"/>
+        </w:rPr>
+        <w:t>Satisfação do cliente</w:t>
+      </w:r>
+      <w:r>
+        <w:rPr>
+          <w:rFonts w:cs="Arial"/>
+          <w:color w:val="000000" w:themeColor="text1"/>
+          <w:szCs w:val="22"/>
+        </w:rPr>
+        <w:t xml:space="preserve"> – Além de possuir novas ferramentas na versão atualizada, o que irá facilitar no gerenciamento do cliente, ele terá suporte técnico.</w:t>
+      </w:r>
+    </w:p>
+    <w:p>
+      <w:pPr>
+        <w:ind w:firstLine="720"/>
+        <w:jc w:val="both"/>
+      </w:pPr>
+    </w:p>
+    <w:p>
+      <w:pPr>
+        <w:shd w:val="clear" w:color="auto" w:fill="FFFFFF"/>
+        <w:tabs>
+          <w:tab w:val="left" w:pos="2970"/>
+        </w:tabs>
         <w:spacing w:after="240"/>
         <w:rPr>
-          <w:rFonts w:cs="Arial"/>
-          <w:color w:val="000000" w:themeColor="text1"/>
-          <w:sz w:val="22"/>
-          <w:szCs w:val="22"/>
-        </w:rPr>
-      </w:pPr>
-      <w:r>
-        <w:rPr>
-          <w:color w:val="000000" w:themeColor="text1"/>
-          <w:sz w:val="22"/>
-          <w:szCs w:val="22"/>
-        </w:rPr>
-        <w:lastRenderedPageBreak/>
-        <w:t>Satisfação do cliente</w:t>
-      </w:r>
-      <w:r>
-        <w:rPr>
-          <w:color w:val="000000" w:themeColor="text1"/>
-          <w:sz w:val="22"/>
-          <w:szCs w:val="22"/>
-        </w:rPr>
-        <w:t xml:space="preserve"> – Além de possuir novas ferramentas na versão atualizada, o que irá facilitar no gerenciamento do cliente, ele terá suporte técnico.</w:t>
-      </w:r>
-    </w:p>
-    <w:p/>
-    <w:p>
-      <w:pPr>
-        <w:shd w:val="clear" w:color="auto" w:fill="FFFFFF"/>
-        <w:spacing w:after="240"/>
-        <w:rPr>
-          <w:rFonts w:ascii="Tahoma" w:hAnsi="Tahoma"/>
           <w:bCs/>
           <w:i/>
           <w:iCs/>
@@ -1963,12 +2658,25 @@
           <w:szCs w:val="16"/>
         </w:rPr>
       </w:pPr>
+      <w:r>
+        <w:rPr>
+          <w:bCs/>
+          <w:i/>
+          <w:iCs/>
+          <w:color w:val="0000FF"/>
+          <w:sz w:val="16"/>
+          <w:szCs w:val="16"/>
+        </w:rPr>
+        <w:tab/>
+      </w:r>
+      <w:bookmarkStart w:id="15" w:name="_GoBack"/>
+      <w:bookmarkEnd w:id="15"/>
     </w:p>
     <w:p>
-      <w:bookmarkStart w:id="15" w:name="_xsqenztnn4jl" w:colFirst="0" w:colLast="0"/>
-      <w:bookmarkStart w:id="16" w:name="_s793rai7vwjy" w:colFirst="0" w:colLast="0"/>
-      <w:bookmarkEnd w:id="15"/>
+      <w:bookmarkStart w:id="16" w:name="_xsqenztnn4jl" w:colFirst="0" w:colLast="0"/>
+      <w:bookmarkStart w:id="17" w:name="_s793rai7vwjy" w:colFirst="0" w:colLast="0"/>
       <w:bookmarkEnd w:id="16"/>
+      <w:bookmarkEnd w:id="17"/>
     </w:p>
     <w:p>
       <w:pPr>
@@ -1976,39 +2684,25 @@
         <w:ind w:left="284"/>
         <w:jc w:val="right"/>
         <w:rPr>
-          <w:sz w:val="20"/>
           <w:szCs w:val="20"/>
         </w:rPr>
       </w:pPr>
       <w:r>
         <w:rPr>
-          <w:sz w:val="20"/>
           <w:szCs w:val="20"/>
         </w:rPr>
-        <w:t xml:space="preserve">Aprovado em ___ de __________ </w:t>
-      </w:r>
-      <w:proofErr w:type="spellStart"/>
-      <w:r>
-        <w:rPr>
-          <w:sz w:val="20"/>
-          <w:szCs w:val="20"/>
-        </w:rPr>
-        <w:t>de</w:t>
-      </w:r>
-      <w:proofErr w:type="spellEnd"/>
-      <w:r>
-        <w:rPr>
-          <w:sz w:val="20"/>
-          <w:szCs w:val="20"/>
-        </w:rPr>
-        <w:t xml:space="preserve"> _____.</w:t>
+        <w:t>Aprovado em ___ de __________ de _____.</w:t>
       </w:r>
     </w:p>
     <w:p>
       <w:pPr>
         <w:pStyle w:val="Standard"/>
+        <w:spacing w:line="360" w:lineRule="auto"/>
         <w:ind w:left="3600"/>
-        <w:jc w:val="center"/>
+        <w:jc w:val="right"/>
+        <w:rPr>
+          <w:rFonts w:ascii="Arial" w:hAnsi="Arial" w:cs="Arial"/>
+        </w:rPr>
       </w:pPr>
       <w:r>
         <w:rPr>
@@ -2029,59 +2723,40 @@
       <w:r>
         <w:rPr>
           <w:rFonts w:ascii="Arial" w:hAnsi="Arial" w:cs="Arial"/>
-          <w:sz w:val="20"/>
-          <w:szCs w:val="20"/>
-        </w:rPr>
-        <w:softHyphen/>
+        </w:rPr>
+        <w:t>Professor Alex Barreira</w:t>
       </w:r>
       <w:r>
         <w:rPr>
           <w:rFonts w:ascii="Arial" w:hAnsi="Arial" w:cs="Arial"/>
-          <w:sz w:val="20"/>
-          <w:szCs w:val="20"/>
-        </w:rPr>
-        <w:softHyphen/>
-      </w:r>
-      <w:r>
-        <w:rPr>
-          <w:color w:val="0000FF"/>
-        </w:rPr>
-        <w:t>&lt;nome completo da autoridade máxima da Estatal &gt;</w:t>
+        </w:rPr>
+        <w:t xml:space="preserve"> </w:t>
+      </w:r>
+      <w:r>
+        <w:rPr>
+          <w:rFonts w:ascii="Arial" w:hAnsi="Arial" w:cs="Arial"/>
+        </w:rPr>
+        <w:t xml:space="preserve"> </w:t>
       </w:r>
     </w:p>
     <w:p>
       <w:pPr>
         <w:pStyle w:val="Standard"/>
-        <w:spacing w:after="120"/>
-        <w:ind w:left="2891" w:firstLine="709"/>
-        <w:jc w:val="center"/>
-        <w:rPr>
-          <w:color w:val="0000FF"/>
-        </w:rPr>
-      </w:pPr>
-      <w:r>
-        <w:rPr>
-          <w:color w:val="0000FF"/>
-        </w:rPr>
-        <w:t>&lt;cargo da autoridade máxima da Estatal &gt;</w:t>
-      </w:r>
-    </w:p>
-    <w:p/>
-    <w:p>
-      <w:pPr>
-        <w:rPr>
-          <w:b/>
-          <w:sz w:val="28"/>
-          <w:szCs w:val="28"/>
-        </w:rPr>
-      </w:pPr>
-    </w:p>
-    <w:p>
-      <w:bookmarkStart w:id="17" w:name="_GoBack"/>
-      <w:bookmarkEnd w:id="17"/>
+        <w:spacing w:after="120" w:line="360" w:lineRule="auto"/>
+        <w:ind w:left="3600" w:firstLine="709"/>
+        <w:jc w:val="right"/>
+        <w:rPr>
+          <w:rFonts w:ascii="Arial" w:hAnsi="Arial" w:cs="Arial"/>
+        </w:rPr>
+      </w:pPr>
+      <w:r>
+        <w:rPr>
+          <w:rFonts w:ascii="Arial" w:hAnsi="Arial" w:cs="Arial"/>
+        </w:rPr>
+        <w:t>Analista e gerente de TI</w:t>
+      </w:r>
     </w:p>
     <w:sectPr>
-      <w:headerReference w:type="default" r:id="rId7"/>
       <w:pgSz w:w="11909" w:h="16834"/>
       <w:pgMar w:top="1440" w:right="1440" w:bottom="1440" w:left="1440" w:header="0" w:footer="720" w:gutter="0"/>
       <w:pgNumType w:start="1"/>
@@ -2092,7 +2767,7 @@
 </file>
 
 <file path=word/endnotes.xml><?xml version="1.0" encoding="utf-8"?>
-<w:endnotes xmlns:wpc="http://schemas.microsoft.com/office/word/2010/wordprocessingCanvas" xmlns:cx="http://schemas.microsoft.com/office/drawing/2014/chartex" xmlns:cx1="http://schemas.microsoft.com/office/drawing/2015/9/8/chartex" xmlns:cx2="http://schemas.microsoft.com/office/drawing/2015/10/21/chartex" xmlns:cx3="http://schemas.microsoft.com/office/drawing/2016/5/9/chartex" xmlns:cx4="http://schemas.microsoft.com/office/drawing/2016/5/10/chartex" xmlns:cx5="http://schemas.microsoft.com/office/drawing/2016/5/11/chartex" xmlns:cx6="http://schemas.microsoft.com/office/drawing/2016/5/12/chartex" xmlns:cx7="http://schemas.microsoft.com/office/drawing/2016/5/13/chartex" xmlns:cx8="http://schemas.microsoft.com/office/drawing/2016/5/14/chartex" xmlns:mc="http://schemas.openxmlformats.org/markup-compatibility/2006" xmlns:aink="http://schemas.microsoft.com/office/drawing/2016/ink" xmlns:am3d="http://schemas.microsoft.com/office/drawing/2017/model3d" xmlns:o="urn:schemas-microsoft-com:office:office" xmlns:r="http://schemas.openxmlformats.org/officeDocument/2006/relationships" xmlns:m="http://schemas.openxmlformats.org/officeDocument/2006/math" xmlns:v="urn:schemas-microsoft-com:vml" xmlns:wp14="http://schemas.microsoft.com/office/word/2010/wordprocessingDrawing" xmlns:wp="http://schemas.openxmlformats.org/drawingml/2006/wordprocessingDrawing" xmlns:w10="urn:schemas-microsoft-com:office:word" xmlns:w="http://schemas.openxmlformats.org/wordprocessingml/2006/main" xmlns:w14="http://schemas.microsoft.com/office/word/2010/wordml" xmlns:w15="http://schemas.microsoft.com/office/word/2012/wordml" xmlns:w16cid="http://schemas.microsoft.com/office/word/2016/wordml/cid" xmlns:w16se="http://schemas.microsoft.com/office/word/2015/wordml/symex" xmlns:wpg="http://schemas.microsoft.com/office/word/2010/wordprocessingGroup" xmlns:wpi="http://schemas.microsoft.com/office/word/2010/wordprocessingInk" xmlns:wne="http://schemas.microsoft.com/office/word/2006/wordml" xmlns:wps="http://schemas.microsoft.com/office/word/2010/wordprocessingShape" mc:Ignorable="w14 w15 w16se w16cid wp14">
+<w:endnotes xmlns:wpc="http://schemas.microsoft.com/office/word/2010/wordprocessingCanvas" xmlns:cx="http://schemas.microsoft.com/office/drawing/2014/chartex" xmlns:mc="http://schemas.openxmlformats.org/markup-compatibility/2006" xmlns:o="urn:schemas-microsoft-com:office:office" xmlns:r="http://schemas.openxmlformats.org/officeDocument/2006/relationships" xmlns:m="http://schemas.openxmlformats.org/officeDocument/2006/math" xmlns:v="urn:schemas-microsoft-com:vml" xmlns:wp14="http://schemas.microsoft.com/office/word/2010/wordprocessingDrawing" xmlns:wp="http://schemas.openxmlformats.org/drawingml/2006/wordprocessingDrawing" xmlns:w10="urn:schemas-microsoft-com:office:word" xmlns:w="http://schemas.openxmlformats.org/wordprocessingml/2006/main" xmlns:w14="http://schemas.microsoft.com/office/word/2010/wordml" xmlns:w15="http://schemas.microsoft.com/office/word/2012/wordml" xmlns:w16se="http://schemas.microsoft.com/office/word/2015/wordml/symex" xmlns:wpg="http://schemas.microsoft.com/office/word/2010/wordprocessingGroup" xmlns:wpi="http://schemas.microsoft.com/office/word/2010/wordprocessingInk" xmlns:wne="http://schemas.microsoft.com/office/word/2006/wordml" xmlns:wps="http://schemas.microsoft.com/office/word/2010/wordprocessingShape" mc:Ignorable="w14 w15 w16se wp14">
   <w:endnote w:type="separator" w:id="-1">
     <w:p>
       <w:pPr>
@@ -2117,7 +2792,7 @@
 </file>
 
 <file path=word/footnotes.xml><?xml version="1.0" encoding="utf-8"?>
-<w:footnotes xmlns:wpc="http://schemas.microsoft.com/office/word/2010/wordprocessingCanvas" xmlns:cx="http://schemas.microsoft.com/office/drawing/2014/chartex" xmlns:cx1="http://schemas.microsoft.com/office/drawing/2015/9/8/chartex" xmlns:cx2="http://schemas.microsoft.com/office/drawing/2015/10/21/chartex" xmlns:cx3="http://schemas.microsoft.com/office/drawing/2016/5/9/chartex" xmlns:cx4="http://schemas.microsoft.com/office/drawing/2016/5/10/chartex" xmlns:cx5="http://schemas.microsoft.com/office/drawing/2016/5/11/chartex" xmlns:cx6="http://schemas.microsoft.com/office/drawing/2016/5/12/chartex" xmlns:cx7="http://schemas.microsoft.com/office/drawing/2016/5/13/chartex" xmlns:cx8="http://schemas.microsoft.com/office/drawing/2016/5/14/chartex" xmlns:mc="http://schemas.openxmlformats.org/markup-compatibility/2006" xmlns:aink="http://schemas.microsoft.com/office/drawing/2016/ink" xmlns:am3d="http://schemas.microsoft.com/office/drawing/2017/model3d" xmlns:o="urn:schemas-microsoft-com:office:office" xmlns:r="http://schemas.openxmlformats.org/officeDocument/2006/relationships" xmlns:m="http://schemas.openxmlformats.org/officeDocument/2006/math" xmlns:v="urn:schemas-microsoft-com:vml" xmlns:wp14="http://schemas.microsoft.com/office/word/2010/wordprocessingDrawing" xmlns:wp="http://schemas.openxmlformats.org/drawingml/2006/wordprocessingDrawing" xmlns:w10="urn:schemas-microsoft-com:office:word" xmlns:w="http://schemas.openxmlformats.org/wordprocessingml/2006/main" xmlns:w14="http://schemas.microsoft.com/office/word/2010/wordml" xmlns:w15="http://schemas.microsoft.com/office/word/2012/wordml" xmlns:w16cid="http://schemas.microsoft.com/office/word/2016/wordml/cid" xmlns:w16se="http://schemas.microsoft.com/office/word/2015/wordml/symex" xmlns:wpg="http://schemas.microsoft.com/office/word/2010/wordprocessingGroup" xmlns:wpi="http://schemas.microsoft.com/office/word/2010/wordprocessingInk" xmlns:wne="http://schemas.microsoft.com/office/word/2006/wordml" xmlns:wps="http://schemas.microsoft.com/office/word/2010/wordprocessingShape" mc:Ignorable="w14 w15 w16se w16cid wp14">
+<w:footnotes xmlns:wpc="http://schemas.microsoft.com/office/word/2010/wordprocessingCanvas" xmlns:cx="http://schemas.microsoft.com/office/drawing/2014/chartex" xmlns:mc="http://schemas.openxmlformats.org/markup-compatibility/2006" xmlns:o="urn:schemas-microsoft-com:office:office" xmlns:r="http://schemas.openxmlformats.org/officeDocument/2006/relationships" xmlns:m="http://schemas.openxmlformats.org/officeDocument/2006/math" xmlns:v="urn:schemas-microsoft-com:vml" xmlns:wp14="http://schemas.microsoft.com/office/word/2010/wordprocessingDrawing" xmlns:wp="http://schemas.openxmlformats.org/drawingml/2006/wordprocessingDrawing" xmlns:w10="urn:schemas-microsoft-com:office:word" xmlns:w="http://schemas.openxmlformats.org/wordprocessingml/2006/main" xmlns:w14="http://schemas.microsoft.com/office/word/2010/wordml" xmlns:w15="http://schemas.microsoft.com/office/word/2012/wordml" xmlns:w16se="http://schemas.microsoft.com/office/word/2015/wordml/symex" xmlns:wpg="http://schemas.microsoft.com/office/word/2010/wordprocessingGroup" xmlns:wpi="http://schemas.microsoft.com/office/word/2010/wordprocessingInk" xmlns:wne="http://schemas.microsoft.com/office/word/2006/wordml" xmlns:wps="http://schemas.microsoft.com/office/word/2010/wordprocessingShape" mc:Ignorable="w14 w15 w16se wp14">
   <w:footnote w:type="separator" w:id="-1">
     <w:p>
       <w:pPr>
@@ -2142,11 +2817,81 @@
 </file>
 
 <file path=word/header1.xml><?xml version="1.0" encoding="utf-8"?>
-<w:hdr xmlns:wpc="http://schemas.microsoft.com/office/word/2010/wordprocessingCanvas" xmlns:cx="http://schemas.microsoft.com/office/drawing/2014/chartex" xmlns:cx1="http://schemas.microsoft.com/office/drawing/2015/9/8/chartex" xmlns:cx2="http://schemas.microsoft.com/office/drawing/2015/10/21/chartex" xmlns:cx3="http://schemas.microsoft.com/office/drawing/2016/5/9/chartex" xmlns:cx4="http://schemas.microsoft.com/office/drawing/2016/5/10/chartex" xmlns:cx5="http://schemas.microsoft.com/office/drawing/2016/5/11/chartex" xmlns:cx6="http://schemas.microsoft.com/office/drawing/2016/5/12/chartex" xmlns:cx7="http://schemas.microsoft.com/office/drawing/2016/5/13/chartex" xmlns:cx8="http://schemas.microsoft.com/office/drawing/2016/5/14/chartex" xmlns:mc="http://schemas.openxmlformats.org/markup-compatibility/2006" xmlns:aink="http://schemas.microsoft.com/office/drawing/2016/ink" xmlns:am3d="http://schemas.microsoft.com/office/drawing/2017/model3d" xmlns:o="urn:schemas-microsoft-com:office:office" xmlns:r="http://schemas.openxmlformats.org/officeDocument/2006/relationships" xmlns:m="http://schemas.openxmlformats.org/officeDocument/2006/math" xmlns:v="urn:schemas-microsoft-com:vml" xmlns:wp14="http://schemas.microsoft.com/office/word/2010/wordprocessingDrawing" xmlns:wp="http://schemas.openxmlformats.org/drawingml/2006/wordprocessingDrawing" xmlns:w10="urn:schemas-microsoft-com:office:word" xmlns:w="http://schemas.openxmlformats.org/wordprocessingml/2006/main" xmlns:w14="http://schemas.microsoft.com/office/word/2010/wordml" xmlns:w15="http://schemas.microsoft.com/office/word/2012/wordml" xmlns:w16cid="http://schemas.microsoft.com/office/word/2016/wordml/cid" xmlns:w16se="http://schemas.microsoft.com/office/word/2015/wordml/symex" xmlns:wpg="http://schemas.microsoft.com/office/word/2010/wordprocessingGroup" xmlns:wpi="http://schemas.microsoft.com/office/word/2010/wordprocessingInk" xmlns:wne="http://schemas.microsoft.com/office/word/2006/wordml" xmlns:wps="http://schemas.microsoft.com/office/word/2010/wordprocessingShape" mc:Ignorable="w14 w15 w16se w16cid wp14">
+<w:hdr xmlns:wpc="http://schemas.microsoft.com/office/word/2010/wordprocessingCanvas" xmlns:cx="http://schemas.microsoft.com/office/drawing/2014/chartex" xmlns:mc="http://schemas.openxmlformats.org/markup-compatibility/2006" xmlns:o="urn:schemas-microsoft-com:office:office" xmlns:r="http://schemas.openxmlformats.org/officeDocument/2006/relationships" xmlns:m="http://schemas.openxmlformats.org/officeDocument/2006/math" xmlns:v="urn:schemas-microsoft-com:vml" xmlns:wp14="http://schemas.microsoft.com/office/word/2010/wordprocessingDrawing" xmlns:wp="http://schemas.openxmlformats.org/drawingml/2006/wordprocessingDrawing" xmlns:w10="urn:schemas-microsoft-com:office:word" xmlns:w="http://schemas.openxmlformats.org/wordprocessingml/2006/main" xmlns:w14="http://schemas.microsoft.com/office/word/2010/wordml" xmlns:w15="http://schemas.microsoft.com/office/word/2012/wordml" xmlns:w16se="http://schemas.microsoft.com/office/word/2015/wordml/symex" xmlns:wpg="http://schemas.microsoft.com/office/word/2010/wordprocessingGroup" xmlns:wpi="http://schemas.microsoft.com/office/word/2010/wordprocessingInk" xmlns:wne="http://schemas.microsoft.com/office/word/2006/wordml" xmlns:wps="http://schemas.microsoft.com/office/word/2010/wordprocessingShape" mc:Ignorable="w14 w15 w16se wp14">
   <w:p>
     <w:pPr>
       <w:pStyle w:val="Cabealho"/>
     </w:pPr>
+    <w:r>
+      <w:rPr>
+        <w:b/>
+        <w:noProof/>
+        <w:sz w:val="28"/>
+      </w:rPr>
+      <w:drawing>
+        <wp:anchor distT="0" distB="0" distL="114300" distR="114300" simplePos="0" relativeHeight="251658240" behindDoc="0" locked="0" layoutInCell="1" allowOverlap="1" wp14:anchorId="7B3D3410" wp14:editId="76035660">
+          <wp:simplePos x="0" y="0"/>
+          <wp:positionH relativeFrom="margin">
+            <wp:align>left</wp:align>
+          </wp:positionH>
+          <wp:positionV relativeFrom="paragraph">
+            <wp:posOffset>95250</wp:posOffset>
+          </wp:positionV>
+          <wp:extent cx="1076325" cy="706755"/>
+          <wp:effectExtent l="0" t="0" r="9525" b="0"/>
+          <wp:wrapThrough wrapText="bothSides">
+            <wp:wrapPolygon edited="0">
+              <wp:start x="0" y="0"/>
+              <wp:lineTo x="0" y="20960"/>
+              <wp:lineTo x="21409" y="20960"/>
+              <wp:lineTo x="21409" y="0"/>
+              <wp:lineTo x="0" y="0"/>
+            </wp:wrapPolygon>
+          </wp:wrapThrough>
+          <wp:docPr id="1" name="Imagem 1"/>
+          <wp:cNvGraphicFramePr>
+            <a:graphicFrameLocks xmlns:a="http://schemas.openxmlformats.org/drawingml/2006/main" noChangeAspect="1"/>
+          </wp:cNvGraphicFramePr>
+          <a:graphic xmlns:a="http://schemas.openxmlformats.org/drawingml/2006/main">
+            <a:graphicData uri="http://schemas.openxmlformats.org/drawingml/2006/picture">
+              <pic:pic xmlns:pic="http://schemas.openxmlformats.org/drawingml/2006/picture">
+                <pic:nvPicPr>
+                  <pic:cNvPr id="1" name="logo.png"/>
+                  <pic:cNvPicPr/>
+                </pic:nvPicPr>
+                <pic:blipFill>
+                  <a:blip r:embed="rId1" cstate="print">
+                    <a:extLst>
+                      <a:ext uri="{28A0092B-C50C-407E-A947-70E740481C1C}">
+                        <a14:useLocalDpi xmlns:a14="http://schemas.microsoft.com/office/drawing/2010/main" val="0"/>
+                      </a:ext>
+                    </a:extLst>
+                  </a:blip>
+                  <a:stretch>
+                    <a:fillRect/>
+                  </a:stretch>
+                </pic:blipFill>
+                <pic:spPr>
+                  <a:xfrm>
+                    <a:off x="0" y="0"/>
+                    <a:ext cx="1076325" cy="706755"/>
+                  </a:xfrm>
+                  <a:prstGeom prst="rect">
+                    <a:avLst/>
+                  </a:prstGeom>
+                </pic:spPr>
+              </pic:pic>
+            </a:graphicData>
+          </a:graphic>
+          <wp14:sizeRelH relativeFrom="margin">
+            <wp14:pctWidth>0</wp14:pctWidth>
+          </wp14:sizeRelH>
+          <wp14:sizeRelV relativeFrom="margin">
+            <wp14:pctHeight>0</wp14:pctHeight>
+          </wp14:sizeRelV>
+        </wp:anchor>
+      </w:drawing>
+    </w:r>
     <w:r>
       <w:tab/>
     </w:r>
@@ -2159,6 +2904,7 @@
   <w:p>
     <w:pPr>
       <w:pStyle w:val="Cabealho"/>
+      <w:ind w:hanging="709"/>
       <w:jc w:val="center"/>
       <w:rPr>
         <w:b/>
@@ -2171,13 +2917,20 @@
         <w:sz w:val="28"/>
       </w:rPr>
       <w:t>Plano de Gerenciamento</w:t>
+    </w:r>
+    <w:r>
+      <w:rPr>
+        <w:b/>
+        <w:sz w:val="28"/>
+      </w:rPr>
+      <w:t xml:space="preserve"> de Mudanças</w:t>
     </w:r>
   </w:p>
 </w:hdr>
 </file>
 
 <file path=word/numbering.xml><?xml version="1.0" encoding="utf-8"?>
-<w:numbering xmlns:wpc="http://schemas.microsoft.com/office/word/2010/wordprocessingCanvas" xmlns:cx="http://schemas.microsoft.com/office/drawing/2014/chartex" xmlns:cx1="http://schemas.microsoft.com/office/drawing/2015/9/8/chartex" xmlns:cx2="http://schemas.microsoft.com/office/drawing/2015/10/21/chartex" xmlns:cx3="http://schemas.microsoft.com/office/drawing/2016/5/9/chartex" xmlns:cx4="http://schemas.microsoft.com/office/drawing/2016/5/10/chartex" xmlns:cx5="http://schemas.microsoft.com/office/drawing/2016/5/11/chartex" xmlns:cx6="http://schemas.microsoft.com/office/drawing/2016/5/12/chartex" xmlns:cx7="http://schemas.microsoft.com/office/drawing/2016/5/13/chartex" xmlns:cx8="http://schemas.microsoft.com/office/drawing/2016/5/14/chartex" xmlns:mc="http://schemas.openxmlformats.org/markup-compatibility/2006" xmlns:aink="http://schemas.microsoft.com/office/drawing/2016/ink" xmlns:am3d="http://schemas.microsoft.com/office/drawing/2017/model3d" xmlns:o="urn:schemas-microsoft-com:office:office" xmlns:r="http://schemas.openxmlformats.org/officeDocument/2006/relationships" xmlns:m="http://schemas.openxmlformats.org/officeDocument/2006/math" xmlns:v="urn:schemas-microsoft-com:vml" xmlns:wp14="http://schemas.microsoft.com/office/word/2010/wordprocessingDrawing" xmlns:wp="http://schemas.openxmlformats.org/drawingml/2006/wordprocessingDrawing" xmlns:w10="urn:schemas-microsoft-com:office:word" xmlns:w="http://schemas.openxmlformats.org/wordprocessingml/2006/main" xmlns:w14="http://schemas.microsoft.com/office/word/2010/wordml" xmlns:w15="http://schemas.microsoft.com/office/word/2012/wordml" xmlns:w16cid="http://schemas.microsoft.com/office/word/2016/wordml/cid" xmlns:w16se="http://schemas.microsoft.com/office/word/2015/wordml/symex" xmlns:wpg="http://schemas.microsoft.com/office/word/2010/wordprocessingGroup" xmlns:wpi="http://schemas.microsoft.com/office/word/2010/wordprocessingInk" xmlns:wne="http://schemas.microsoft.com/office/word/2006/wordml" xmlns:wps="http://schemas.microsoft.com/office/word/2010/wordprocessingShape" mc:Ignorable="w14 w15 w16se w16cid wp14">
+<w:numbering xmlns:wpc="http://schemas.microsoft.com/office/word/2010/wordprocessingCanvas" xmlns:cx="http://schemas.microsoft.com/office/drawing/2014/chartex" xmlns:mc="http://schemas.openxmlformats.org/markup-compatibility/2006" xmlns:o="urn:schemas-microsoft-com:office:office" xmlns:r="http://schemas.openxmlformats.org/officeDocument/2006/relationships" xmlns:m="http://schemas.openxmlformats.org/officeDocument/2006/math" xmlns:v="urn:schemas-microsoft-com:vml" xmlns:wp14="http://schemas.microsoft.com/office/word/2010/wordprocessingDrawing" xmlns:wp="http://schemas.openxmlformats.org/drawingml/2006/wordprocessingDrawing" xmlns:w10="urn:schemas-microsoft-com:office:word" xmlns:w="http://schemas.openxmlformats.org/wordprocessingml/2006/main" xmlns:w14="http://schemas.microsoft.com/office/word/2010/wordml" xmlns:w15="http://schemas.microsoft.com/office/word/2012/wordml" xmlns:w16se="http://schemas.microsoft.com/office/word/2015/wordml/symex" xmlns:wpg="http://schemas.microsoft.com/office/word/2010/wordprocessingGroup" xmlns:wpi="http://schemas.microsoft.com/office/word/2010/wordprocessingInk" xmlns:wne="http://schemas.microsoft.com/office/word/2006/wordml" xmlns:wps="http://schemas.microsoft.com/office/word/2010/wordprocessingShape" mc:Ignorable="w14 w15 w16se wp14">
   <w:abstractNum w:abstractNumId="0" w15:restartNumberingAfterBreak="0">
     <w:nsid w:val="0164124C"/>
     <w:multiLevelType w:val="multilevel"/>
@@ -4105,7 +4858,7 @@
 </file>
 
 <file path=word/styles.xml><?xml version="1.0" encoding="utf-8"?>
-<w:styles xmlns:mc="http://schemas.openxmlformats.org/markup-compatibility/2006" xmlns:r="http://schemas.openxmlformats.org/officeDocument/2006/relationships" xmlns:w="http://schemas.openxmlformats.org/wordprocessingml/2006/main" xmlns:w14="http://schemas.microsoft.com/office/word/2010/wordml" xmlns:w15="http://schemas.microsoft.com/office/word/2012/wordml" xmlns:w16cid="http://schemas.microsoft.com/office/word/2016/wordml/cid" xmlns:w16se="http://schemas.microsoft.com/office/word/2015/wordml/symex" mc:Ignorable="w14 w15 w16se w16cid">
+<w:styles xmlns:mc="http://schemas.openxmlformats.org/markup-compatibility/2006" xmlns:r="http://schemas.openxmlformats.org/officeDocument/2006/relationships" xmlns:w="http://schemas.openxmlformats.org/wordprocessingml/2006/main" xmlns:w14="http://schemas.microsoft.com/office/word/2010/wordml" xmlns:w15="http://schemas.microsoft.com/office/word/2012/wordml" xmlns:w16se="http://schemas.microsoft.com/office/word/2015/wordml/symex" mc:Ignorable="w14 w15 w16se">
   <w:docDefaults>
     <w:rPrDefault>
       <w:rPr>
@@ -4129,7 +4882,7 @@
       </w:pPr>
     </w:pPrDefault>
   </w:docDefaults>
-  <w:latentStyles w:defLockedState="0" w:defUIPriority="99" w:defSemiHidden="0" w:defUnhideWhenUsed="0" w:defQFormat="0" w:count="376">
+  <w:latentStyles w:defLockedState="0" w:defUIPriority="99" w:defSemiHidden="0" w:defUnhideWhenUsed="0" w:defQFormat="0" w:count="371">
     <w:lsdException w:name="Normal" w:uiPriority="0" w:qFormat="1"/>
     <w:lsdException w:name="heading 1" w:uiPriority="0" w:qFormat="1"/>
     <w:lsdException w:name="heading 2" w:semiHidden="1" w:uiPriority="9" w:unhideWhenUsed="1" w:qFormat="1"/>
@@ -4235,6 +4988,7 @@
     <w:lsdException w:name="HTML Sample" w:semiHidden="1" w:unhideWhenUsed="1"/>
     <w:lsdException w:name="HTML Typewriter" w:semiHidden="1" w:unhideWhenUsed="1"/>
     <w:lsdException w:name="HTML Variable" w:semiHidden="1" w:unhideWhenUsed="1"/>
+    <w:lsdException w:name="Normal Table" w:semiHidden="1" w:unhideWhenUsed="1"/>
     <w:lsdException w:name="annotation subject" w:semiHidden="1" w:unhideWhenUsed="1"/>
     <w:lsdException w:name="No List" w:semiHidden="1" w:unhideWhenUsed="1"/>
     <w:lsdException w:name="Outline List 1" w:semiHidden="1" w:unhideWhenUsed="1"/>
@@ -4281,8 +5035,10 @@
     <w:lsdException w:name="Table Subtle 2" w:semiHidden="1" w:unhideWhenUsed="1"/>
     <w:lsdException w:name="Table Web 1" w:semiHidden="1" w:unhideWhenUsed="1"/>
     <w:lsdException w:name="Table Web 2" w:semiHidden="1" w:unhideWhenUsed="1"/>
+    <w:lsdException w:name="Table Web 3" w:semiHidden="1" w:unhideWhenUsed="1"/>
     <w:lsdException w:name="Balloon Text" w:semiHidden="1" w:unhideWhenUsed="1"/>
     <w:lsdException w:name="Table Grid" w:uiPriority="39"/>
+    <w:lsdException w:name="Table Theme" w:semiHidden="1" w:unhideWhenUsed="1"/>
     <w:lsdException w:name="Placeholder Text" w:semiHidden="1"/>
     <w:lsdException w:name="No Spacing" w:uiPriority="1" w:qFormat="1"/>
     <w:lsdException w:name="Light Shading" w:uiPriority="60"/>
@@ -4498,11 +5254,6 @@
     <w:lsdException w:name="List Table 5 Dark Accent 6" w:uiPriority="50"/>
     <w:lsdException w:name="List Table 6 Colorful Accent 6" w:uiPriority="51"/>
     <w:lsdException w:name="List Table 7 Colorful Accent 6" w:uiPriority="52"/>
-    <w:lsdException w:name="Mention" w:semiHidden="1" w:unhideWhenUsed="1"/>
-    <w:lsdException w:name="Smart Hyperlink" w:semiHidden="1" w:unhideWhenUsed="1"/>
-    <w:lsdException w:name="Hashtag" w:semiHidden="1" w:unhideWhenUsed="1"/>
-    <w:lsdException w:name="Unresolved Mention" w:semiHidden="1" w:unhideWhenUsed="1"/>
-    <w:lsdException w:name="Smart Link" w:semiHidden="1" w:unhideWhenUsed="1"/>
   </w:latentStyles>
   <w:style w:type="paragraph" w:default="1" w:styleId="Normal">
     <w:name w:val="Normal"/>

</xml_diff>